<commit_message>
update cours et tp OS
</commit_message>
<xml_diff>
--- a/Semestre_4_2019_2020/MINF0401_Statistiques/CM/minfo0401.docx
+++ b/Semestre_4_2019_2020/MINF0401_Statistiques/CM/minfo0401.docx
@@ -4809,23 +4809,7 @@
         <w:pStyle w:val="Sansinterligne"/>
       </w:pPr>
       <w:r>
-        <w:t>Une population est l'</w:t>
-      </w:r>
-      <w:proofErr w:type="spellStart"/>
-      <w:r>
-        <w:t>ensembe</w:t>
-      </w:r>
-      <w:proofErr w:type="spellEnd"/>
-      <w:r>
-        <w:t xml:space="preserve"> des </w:t>
-      </w:r>
-      <w:proofErr w:type="spellStart"/>
-      <w:r>
-        <w:t>infividus</w:t>
-      </w:r>
-      <w:proofErr w:type="spellEnd"/>
-      <w:r>
-        <w:t xml:space="preserve"> ou objets sur lesquels portent une études statistique, on le note P</w:t>
+        <w:t>Une population est l'ensembe des infividus ou objets sur lesquels portent une études statistique, on le note P</w:t>
       </w:r>
     </w:p>
     <w:p>
@@ -4857,13 +4841,8 @@
         </w:numPr>
       </w:pPr>
       <w:r>
-        <w:t xml:space="preserve">Personnel d'une </w:t>
-      </w:r>
-      <w:proofErr w:type="spellStart"/>
-      <w:r>
-        <w:t>enteprise</w:t>
-      </w:r>
-      <w:proofErr w:type="spellEnd"/>
+        <w:t>Personnel d'une enteprise</w:t>
+      </w:r>
     </w:p>
     <w:p>
       <w:pPr>
@@ -4892,31 +4871,15 @@
         <w:pStyle w:val="Sansinterligne"/>
       </w:pPr>
       <w:r>
-        <w:t xml:space="preserve">est une partie de la population e étudier sur laquelle porte </w:t>
-      </w:r>
-      <w:proofErr w:type="spellStart"/>
-      <w:r>
-        <w:t>l"tude</w:t>
-      </w:r>
-      <w:proofErr w:type="spellEnd"/>
-      <w:r>
-        <w:t xml:space="preserve"> statistique.</w:t>
-      </w:r>
-    </w:p>
-    <w:p>
-      <w:pPr>
-        <w:pStyle w:val="Sansinterligne"/>
-      </w:pPr>
-      <w:r>
-        <w:t xml:space="preserve">Une étude statistique portant sur un </w:t>
-      </w:r>
-      <w:proofErr w:type="spellStart"/>
-      <w:r>
-        <w:t>echantillon</w:t>
-      </w:r>
-      <w:proofErr w:type="spellEnd"/>
-      <w:r>
-        <w:t xml:space="preserve"> est appelé sondage.</w:t>
+        <w:t>est une partie de la population e étudier sur laquelle porte l"tude statistique.</w:t>
+      </w:r>
+    </w:p>
+    <w:p>
+      <w:pPr>
+        <w:pStyle w:val="Sansinterligne"/>
+      </w:pPr>
+      <w:r>
+        <w:t>Une étude statistique portant sur un echantillon est appelé sondage.</w:t>
       </w:r>
     </w:p>
     <w:p>
@@ -4927,15 +4890,7 @@
         <w:t>On appelle étude</w:t>
       </w:r>
       <w:r>
-        <w:t xml:space="preserve"> associative ou </w:t>
-      </w:r>
-      <w:proofErr w:type="spellStart"/>
-      <w:r>
-        <w:t>ressenssement</w:t>
-      </w:r>
-      <w:proofErr w:type="spellEnd"/>
-      <w:r>
-        <w:t xml:space="preserve"> si elle porte sur l'ensemble de la population.</w:t>
+        <w:t xml:space="preserve"> associative ou ressenssement si elle porte sur l'ensemble de la population.</w:t>
       </w:r>
     </w:p>
     <w:p>
@@ -4959,15 +4914,7 @@
         <w:t>plusieurs caractères communs</w:t>
       </w:r>
       <w:r>
-        <w:t xml:space="preserve"> à </w:t>
-      </w:r>
-      <w:proofErr w:type="spellStart"/>
-      <w:r>
-        <w:t>tout</w:t>
-      </w:r>
-      <w:proofErr w:type="spellEnd"/>
-      <w:r>
-        <w:t xml:space="preserve"> les individus de la population à étudier. Un caractère est aussi appelé variable.</w:t>
+        <w:t xml:space="preserve"> à tout les individus de la population à étudier. Un caractère est aussi appelé variable.</w:t>
       </w:r>
     </w:p>
     <w:p>
@@ -5036,15 +4983,7 @@
         <w:t>d'un caractère</w:t>
       </w:r>
       <w:r>
-        <w:t xml:space="preserve"> sont les différentes valeurs que peut prendre </w:t>
-      </w:r>
-      <w:proofErr w:type="spellStart"/>
-      <w:r>
-        <w:t>se</w:t>
-      </w:r>
-      <w:proofErr w:type="spellEnd"/>
-      <w:r>
-        <w:t xml:space="preserve"> caractère sur les individu de la population étudiée</w:t>
+        <w:t xml:space="preserve"> sont les différentes valeurs que peut prendre se caractère sur les individu de la population étudiée</w:t>
       </w:r>
     </w:p>
     <w:p>
@@ -5144,15 +5083,7 @@
         <w:ind w:left="1068"/>
       </w:pPr>
       <w:r>
-        <w:t xml:space="preserve">Les modalités sont des quantités numériques (ex : </w:t>
-      </w:r>
-      <w:proofErr w:type="spellStart"/>
-      <w:r>
-        <w:t>age</w:t>
-      </w:r>
-      <w:proofErr w:type="spellEnd"/>
-      <w:r>
-        <w:t>)</w:t>
+        <w:t>Les modalités sont des quantités numériques (ex : age)</w:t>
       </w:r>
     </w:p>
     <w:p>
@@ -5205,15 +5136,7 @@
         <w:ind w:left="1068"/>
       </w:pPr>
       <w:r>
-        <w:t xml:space="preserve">Les </w:t>
-      </w:r>
-      <w:proofErr w:type="spellStart"/>
-      <w:r>
-        <w:t>modalitées</w:t>
-      </w:r>
-      <w:proofErr w:type="spellEnd"/>
-      <w:r>
-        <w:t xml:space="preserve"> de la variable prennent des valeurs dans un ensemble continu tel que R</w:t>
+        <w:t>Les modalitées de la variable prennent des valeurs dans un ensemble continu tel que R</w:t>
       </w:r>
     </w:p>
     <w:p>
@@ -5229,31 +5152,7 @@
         <w:pStyle w:val="Sansinterligne"/>
       </w:pPr>
       <w:r>
-        <w:t xml:space="preserve">Pour étudier une variable </w:t>
-      </w:r>
-      <w:proofErr w:type="spellStart"/>
-      <w:r>
-        <w:t>ontinue</w:t>
-      </w:r>
-      <w:proofErr w:type="spellEnd"/>
-      <w:r>
-        <w:t xml:space="preserve"> on </w:t>
-      </w:r>
-      <w:proofErr w:type="spellStart"/>
-      <w:r>
-        <w:t>constitu</w:t>
-      </w:r>
-      <w:proofErr w:type="spellEnd"/>
-      <w:r>
-        <w:t xml:space="preserve"> des classes de valeurs possibles, ces classes sont des </w:t>
-      </w:r>
-      <w:proofErr w:type="spellStart"/>
-      <w:r>
-        <w:t>intervals</w:t>
-      </w:r>
-      <w:proofErr w:type="spellEnd"/>
-      <w:r>
-        <w:t xml:space="preserve"> d'amplitude égale ou inégale est constitué alors de nouvelles modalité ou des caractères.</w:t>
+        <w:t>Pour étudier une variable ontinue on constitu des classes de valeurs possibles, ces classes sont des intervals d'amplitude égale ou inégale est constitué alors de nouvelles modalité ou des caractères.</w:t>
       </w:r>
     </w:p>
     <w:p>
@@ -5269,15 +5168,7 @@
         <w:pStyle w:val="Sansinterligne"/>
       </w:pPr>
       <w:r>
-        <w:t xml:space="preserve">Le découpage en classes peut influer sur les </w:t>
-      </w:r>
-      <w:proofErr w:type="spellStart"/>
-      <w:r>
-        <w:t>resultats</w:t>
-      </w:r>
-      <w:proofErr w:type="spellEnd"/>
-      <w:r>
-        <w:t xml:space="preserve"> et les interprétations que l'on peut faire</w:t>
+        <w:t>Le découpage en classes peut influer sur les resultats et les interprétations que l'on peut faire</w:t>
       </w:r>
       <w:r>
         <w:t>.</w:t>
@@ -5287,34 +5178,16 @@
       <w:pPr>
         <w:pStyle w:val="Sansinterligne"/>
       </w:pPr>
-      <w:proofErr w:type="spellStart"/>
-      <w:r>
-        <w:t>Sil</w:t>
-      </w:r>
-      <w:proofErr w:type="spellEnd"/>
-      <w:r>
-        <w:t xml:space="preserve"> est trop important, il risque de faire apparaitre des irrégularités </w:t>
-      </w:r>
-      <w:proofErr w:type="spellStart"/>
-      <w:r>
-        <w:t>artificiellles</w:t>
-      </w:r>
-      <w:proofErr w:type="spellEnd"/>
-      <w:r>
-        <w:t xml:space="preserve"> car les effectifs des classes seront trop faibles.</w:t>
-      </w:r>
-    </w:p>
-    <w:p>
-      <w:pPr>
-        <w:pStyle w:val="Sansinterligne"/>
-      </w:pPr>
-      <w:proofErr w:type="spellStart"/>
-      <w:r>
-        <w:t>Sil</w:t>
-      </w:r>
-      <w:proofErr w:type="spellEnd"/>
-      <w:r>
-        <w:t xml:space="preserve"> est trop grossier, il conduira à une perte d'information.</w:t>
+      <w:r>
+        <w:t>Sil est trop important, il risque de faire apparaitre des irrégularités artificiellles car les effectifs des classes seront trop faibles.</w:t>
+      </w:r>
+    </w:p>
+    <w:p>
+      <w:pPr>
+        <w:pStyle w:val="Sansinterligne"/>
+      </w:pPr>
+      <w:r>
+        <w:t>Sil est trop grossier, il conduira à une perte d'information.</w:t>
       </w:r>
     </w:p>
     <w:p>
@@ -5339,11 +5212,7 @@
         <w:t>i</w:t>
       </w:r>
       <w:r>
-        <w:t xml:space="preserve"> pour la </w:t>
-      </w:r>
-      <w:proofErr w:type="spellStart"/>
-      <w:r>
-        <w:t>i</w:t>
+        <w:t xml:space="preserve"> pour la i</w:t>
       </w:r>
       <w:r>
         <w:rPr>
@@ -5351,7 +5220,6 @@
         </w:rPr>
         <w:t>ème</w:t>
       </w:r>
-      <w:proofErr w:type="spellEnd"/>
       <w:r>
         <w:t xml:space="preserve"> modalité.</w:t>
       </w:r>
@@ -5361,11 +5229,7 @@
         <w:pStyle w:val="Sansinterligne"/>
       </w:pPr>
       <w:r>
-        <w:t xml:space="preserve">La fréquence de la </w:t>
-      </w:r>
-      <w:proofErr w:type="spellStart"/>
-      <w:r>
-        <w:t>i</w:t>
+        <w:t>La fréquence de la i</w:t>
       </w:r>
       <w:r>
         <w:rPr>
@@ -5373,7 +5237,6 @@
         </w:rPr>
         <w:t>ème</w:t>
       </w:r>
-      <w:proofErr w:type="spellEnd"/>
       <w:r>
         <w:t xml:space="preserve"> modalité (ou classe) est donnée par le rapport de son effectif sur l'effectif total de la population noté n. </w:t>
       </w:r>
@@ -6005,16 +5868,89 @@
       <w:pPr>
         <w:pStyle w:val="Sansinterligne"/>
       </w:pPr>
-      <w:r>
-        <w:t>Schéma 1</w:t>
+    </w:p>
+    <w:p>
+      <w:pPr>
+        <w:pStyle w:val="Sansinterligne"/>
+      </w:pPr>
+      <w:r>
+        <w:rPr>
+          <w:noProof/>
+        </w:rPr>
+        <w:drawing>
+          <wp:inline distT="0" distB="0" distL="0" distR="0" wp14:anchorId="22CA29F4" wp14:editId="2A3F9395">
+            <wp:extent cx="2956560" cy="1714500"/>
+            <wp:effectExtent l="0" t="0" r="0" b="0"/>
+            <wp:docPr id="35" name="Image 35"/>
+            <wp:cNvGraphicFramePr>
+              <a:graphicFrameLocks xmlns:a="http://schemas.openxmlformats.org/drawingml/2006/main" noChangeAspect="1"/>
+            </wp:cNvGraphicFramePr>
+            <a:graphic xmlns:a="http://schemas.openxmlformats.org/drawingml/2006/main">
+              <a:graphicData uri="http://schemas.openxmlformats.org/drawingml/2006/picture">
+                <pic:pic xmlns:pic="http://schemas.openxmlformats.org/drawingml/2006/picture">
+                  <pic:nvPicPr>
+                    <pic:cNvPr id="1" name=""/>
+                    <pic:cNvPicPr/>
+                  </pic:nvPicPr>
+                  <pic:blipFill rotWithShape="1">
+                    <a:blip r:embed="rId9"/>
+                    <a:srcRect l="27590" t="47618" r="49849" b="29122"/>
+                    <a:stretch/>
+                  </pic:blipFill>
+                  <pic:spPr bwMode="auto">
+                    <a:xfrm>
+                      <a:off x="0" y="0"/>
+                      <a:ext cx="2969380" cy="1721934"/>
+                    </a:xfrm>
+                    <a:prstGeom prst="rect">
+                      <a:avLst/>
+                    </a:prstGeom>
+                    <a:ln>
+                      <a:noFill/>
+                    </a:ln>
+                    <a:extLst>
+                      <a:ext uri="{53640926-AAD7-44D8-BBD7-CCE9431645EC}">
+                        <a14:shadowObscured xmlns:a14="http://schemas.microsoft.com/office/drawing/2010/main"/>
+                      </a:ext>
+                    </a:extLst>
+                  </pic:spPr>
+                </pic:pic>
+              </a:graphicData>
+            </a:graphic>
+          </wp:inline>
+        </w:drawing>
+      </w:r>
+    </w:p>
+    <w:p>
+      <w:pPr>
+        <w:pStyle w:val="Sansinterligne"/>
+      </w:pPr>
+    </w:p>
+    <w:p>
+      <w:pPr>
+        <w:pStyle w:val="Sansinterligne"/>
+      </w:pPr>
+    </w:p>
+    <w:p>
+      <w:pPr>
+        <w:rPr>
+          <w:rFonts w:ascii="Times New Roman" w:eastAsiaTheme="majorEastAsia" w:hAnsi="Times New Roman" w:cstheme="majorBidi"/>
+          <w:color w:val="833C0B" w:themeColor="accent2" w:themeShade="80"/>
+          <w:sz w:val="24"/>
+          <w:szCs w:val="24"/>
+        </w:rPr>
+      </w:pPr>
+      <w:bookmarkStart w:id="10" w:name="_Toc30494227"/>
+      <w:r>
+        <w:br w:type="page"/>
       </w:r>
     </w:p>
     <w:p>
       <w:pPr>
         <w:pStyle w:val="Titre3"/>
       </w:pPr>
-      <w:bookmarkStart w:id="10" w:name="_Toc30494227"/>
-      <w:r>
+      <w:r>
+        <w:lastRenderedPageBreak/>
         <w:t>La fonction cumulative</w:t>
       </w:r>
       <w:bookmarkEnd w:id="10"/>
@@ -6034,33 +5970,35 @@
       <w:pPr>
         <w:pStyle w:val="Sansinterligne"/>
       </w:pPr>
-      <w:proofErr w:type="spellStart"/>
-      <w:r>
-        <w:t>Schema</w:t>
-      </w:r>
-      <w:proofErr w:type="spellEnd"/>
-      <w:r>
-        <w:t xml:space="preserve"> 2</w:t>
-      </w:r>
-    </w:p>
-    <w:p>
-      <w:pPr>
-        <w:pStyle w:val="Titre2"/>
-      </w:pPr>
-      <w:r>
-        <w:t xml:space="preserve">Variables continues </w:t>
-      </w:r>
-    </w:p>
-    <w:p>
-      <w:pPr>
-        <w:pStyle w:val="Sansinterligne"/>
-      </w:pPr>
-      <w:r>
-        <w:t xml:space="preserve">Si </w:t>
-      </w:r>
-      <w:proofErr w:type="spellStart"/>
-      <w:r>
-        <w:t>e</w:t>
+      <w:r>
+        <w:t>Si les modalités de X sont x</w:t>
+      </w:r>
+      <w:r>
+        <w:rPr>
+          <w:vertAlign w:val="subscript"/>
+        </w:rPr>
+        <w:t>1</w:t>
+      </w:r>
+      <w:r>
+        <w:t>,x</w:t>
+      </w:r>
+      <w:r>
+        <w:rPr>
+          <w:vertAlign w:val="subscript"/>
+        </w:rPr>
+        <w:t>2</w:t>
+      </w:r>
+      <w:r>
+        <w:t>,…x</w:t>
+      </w:r>
+      <w:r>
+        <w:rPr>
+          <w:vertAlign w:val="subscript"/>
+        </w:rPr>
+        <w:t>k</w:t>
+      </w:r>
+      <w:r>
+        <w:t xml:space="preserve"> alors pour x</w:t>
       </w:r>
       <w:r>
         <w:rPr>
@@ -6068,9 +6006,8 @@
         </w:rPr>
         <w:t>i</w:t>
       </w:r>
-      <w:proofErr w:type="spellEnd"/>
-      <w:r>
-        <w:t xml:space="preserve"> et e</w:t>
+      <w:r>
+        <w:t>&lt;=x&lt;x</w:t>
       </w:r>
       <w:r>
         <w:rPr>
@@ -6079,15 +6016,208 @@
         <w:t>i+1</w:t>
       </w:r>
       <w:r>
-        <w:t xml:space="preserve"> sont les extrémités de la classe </w:t>
-      </w:r>
-      <w:proofErr w:type="spellStart"/>
-      <w:r>
-        <w:t>n°i</w:t>
-      </w:r>
-      <w:proofErr w:type="spellEnd"/>
-      <w:r>
-        <w:t>, noté [e</w:t>
+        <w:t>, F(x)=</w:t>
+      </w:r>
+      <m:oMath>
+        <m:nary>
+          <m:naryPr>
+            <m:chr m:val="∑"/>
+            <m:limLoc m:val="undOvr"/>
+            <m:ctrlPr>
+              <w:rPr>
+                <w:rFonts w:ascii="Cambria Math" w:hAnsi="Cambria Math"/>
+                <w:i/>
+              </w:rPr>
+            </m:ctrlPr>
+          </m:naryPr>
+          <m:sub>
+            <m:r>
+              <w:rPr>
+                <w:rFonts w:ascii="Cambria Math" w:hAnsi="Cambria Math"/>
+              </w:rPr>
+              <m:t>j=1</m:t>
+            </m:r>
+          </m:sub>
+          <m:sup>
+            <m:r>
+              <w:rPr>
+                <w:rFonts w:ascii="Cambria Math" w:hAnsi="Cambria Math"/>
+              </w:rPr>
+              <m:t>i</m:t>
+            </m:r>
+          </m:sup>
+          <m:e>
+            <m:sSub>
+              <m:sSubPr>
+                <m:ctrlPr>
+                  <w:rPr>
+                    <w:rFonts w:ascii="Cambria Math" w:hAnsi="Cambria Math"/>
+                    <w:i/>
+                  </w:rPr>
+                </m:ctrlPr>
+              </m:sSubPr>
+              <m:e>
+                <m:r>
+                  <w:rPr>
+                    <w:rFonts w:ascii="Cambria Math" w:hAnsi="Cambria Math"/>
+                  </w:rPr>
+                  <m:t>f</m:t>
+                </m:r>
+              </m:e>
+              <m:sub>
+                <m:r>
+                  <w:rPr>
+                    <w:rFonts w:ascii="Cambria Math" w:hAnsi="Cambria Math"/>
+                  </w:rPr>
+                  <m:t>j</m:t>
+                </m:r>
+              </m:sub>
+            </m:sSub>
+          </m:e>
+        </m:nary>
+      </m:oMath>
+    </w:p>
+    <w:p>
+      <w:pPr>
+        <w:pStyle w:val="Sansinterligne"/>
+      </w:pPr>
+      <w:r>
+        <w:t>Exemple :</w:t>
+      </w:r>
+    </w:p>
+    <w:p>
+      <w:pPr>
+        <w:pStyle w:val="Sansinterligne"/>
+      </w:pPr>
+      <w:r>
+        <w:t>Si x&lt;0</w:t>
+      </w:r>
+      <w:r>
+        <w:tab/>
+        <w:t>F(x)=0</w:t>
+      </w:r>
+    </w:p>
+    <w:p>
+      <w:pPr>
+        <w:pStyle w:val="Sansinterligne"/>
+      </w:pPr>
+      <w:r>
+        <w:t>0&lt;=x&lt;1</w:t>
+      </w:r>
+      <w:r>
+        <w:tab/>
+        <w:t>F(x)=0.18</w:t>
+      </w:r>
+    </w:p>
+    <w:p>
+      <w:pPr>
+        <w:pStyle w:val="Sansinterligne"/>
+      </w:pPr>
+      <w:r>
+        <w:t>1&lt;=x&lt;2</w:t>
+      </w:r>
+      <w:r>
+        <w:tab/>
+        <w:t>F(x)=0.32</w:t>
+      </w:r>
+    </w:p>
+    <w:p>
+      <w:pPr>
+        <w:pStyle w:val="Sansinterligne"/>
+      </w:pPr>
+      <w:r>
+        <w:t>2&lt;=x&lt;3</w:t>
+      </w:r>
+      <w:r>
+        <w:tab/>
+        <w:t>F(x)=0.56</w:t>
+      </w:r>
+    </w:p>
+    <w:p>
+      <w:pPr>
+        <w:pStyle w:val="Sansinterligne"/>
+      </w:pPr>
+      <w:r>
+        <w:t>3&lt;=x&lt;4</w:t>
+      </w:r>
+      <w:r>
+        <w:tab/>
+        <w:t>F(x)=0.74</w:t>
+      </w:r>
+    </w:p>
+    <w:p>
+      <w:pPr>
+        <w:pStyle w:val="Sansinterligne"/>
+      </w:pPr>
+      <w:r>
+        <w:t>4&lt;=x&lt;5</w:t>
+      </w:r>
+      <w:r>
+        <w:t xml:space="preserve"> </w:t>
+      </w:r>
+      <w:r>
+        <w:tab/>
+        <w:t>F(x)=</w:t>
+      </w:r>
+      <w:r>
+        <w:t>0.84</w:t>
+      </w:r>
+    </w:p>
+    <w:p>
+      <w:pPr>
+        <w:pStyle w:val="Sansinterligne"/>
+      </w:pPr>
+      <w:r>
+        <w:t>5&lt;=x&lt;7</w:t>
+      </w:r>
+      <w:r>
+        <w:t xml:space="preserve"> </w:t>
+      </w:r>
+      <w:r>
+        <w:tab/>
+        <w:t>F(x)=</w:t>
+      </w:r>
+      <w:r>
+        <w:t>0.86</w:t>
+      </w:r>
+    </w:p>
+    <w:p>
+      <w:pPr>
+        <w:pStyle w:val="Sansinterligne"/>
+      </w:pPr>
+      <w:r>
+        <w:t>x&gt;=7</w:t>
+      </w:r>
+      <w:r>
+        <w:t xml:space="preserve"> </w:t>
+      </w:r>
+      <w:r>
+        <w:tab/>
+        <w:t>F(x)=</w:t>
+      </w:r>
+      <w:r>
+        <w:t>1</w:t>
+      </w:r>
+    </w:p>
+    <w:p>
+      <w:pPr>
+        <w:pStyle w:val="Sansinterligne"/>
+      </w:pPr>
+    </w:p>
+    <w:p>
+      <w:pPr>
+        <w:pStyle w:val="Titre2"/>
+      </w:pPr>
+      <w:r>
+        <w:t xml:space="preserve">Variables continues </w:t>
+      </w:r>
+    </w:p>
+    <w:p>
+      <w:pPr>
+        <w:pStyle w:val="Sansinterligne"/>
+      </w:pPr>
+      <w:r>
+        <w:t>Si e</w:t>
       </w:r>
       <w:r>
         <w:rPr>
@@ -6096,7 +6226,7 @@
         <w:t>i</w:t>
       </w:r>
       <w:r>
-        <w:t>,e</w:t>
+        <w:t xml:space="preserve"> et e</w:t>
       </w:r>
       <w:r>
         <w:rPr>
@@ -6105,7 +6235,7 @@
         <w:t>i+1</w:t>
       </w:r>
       <w:r>
-        <w:t>], on notera c</w:t>
+        <w:t xml:space="preserve"> sont les extrémités de la classe n°i, noté [e</w:t>
       </w:r>
       <w:r>
         <w:rPr>
@@ -6114,7 +6244,16 @@
         <w:t>i</w:t>
       </w:r>
       <w:r>
-        <w:t xml:space="preserve"> soit milieu et a</w:t>
+        <w:t>,e</w:t>
+      </w:r>
+      <w:r>
+        <w:rPr>
+          <w:vertAlign w:val="subscript"/>
+        </w:rPr>
+        <w:t>i+1</w:t>
+      </w:r>
+      <w:r>
+        <w:t>], on notera c</w:t>
       </w:r>
       <w:r>
         <w:rPr>
@@ -6123,46 +6262,7 @@
         <w:t>i</w:t>
       </w:r>
       <w:r>
-        <w:t xml:space="preserve"> son amplitude</w:t>
-      </w:r>
-      <w:r>
-        <w:t>, 1&lt;=i&lt;=k</w:t>
-      </w:r>
-    </w:p>
-    <w:p>
-      <w:pPr>
-        <w:pStyle w:val="Titre3"/>
-      </w:pPr>
-      <w:r>
-        <w:t>Définition (</w:t>
-      </w:r>
-      <w:r>
-        <w:t>représentation graphique différentielle)</w:t>
-      </w:r>
-    </w:p>
-    <w:p>
-      <w:pPr>
-        <w:pStyle w:val="Sansinterligne"/>
-      </w:pPr>
-      <w:r>
-        <w:t>Un histogramme est une représentation graphique o</w:t>
-      </w:r>
-      <w:r>
-        <w:t xml:space="preserve">ù chaque classe est représenté par un rectangle de base proportionnelle à son amplitude et de surface proportionnelle à sa fréquence. Ainsi la hauteur de la classe </w:t>
-      </w:r>
-      <w:proofErr w:type="spellStart"/>
-      <w:r>
-        <w:t>n°i</w:t>
-      </w:r>
-      <w:proofErr w:type="spellEnd"/>
-      <w:r>
-        <w:t xml:space="preserve"> est</w:t>
-      </w:r>
-      <w:r>
-        <w:t xml:space="preserve"> </w:t>
-      </w:r>
-      <w:r>
-        <w:t>h</w:t>
+        <w:t xml:space="preserve"> soit milieu et a</w:t>
       </w:r>
       <w:r>
         <w:rPr>
@@ -6171,7 +6271,41 @@
         <w:t>i</w:t>
       </w:r>
       <w:r>
-        <w:t>=f</w:t>
+        <w:t xml:space="preserve"> son amplitude</w:t>
+      </w:r>
+      <w:r>
+        <w:t>, 1&lt;=i&lt;=k</w:t>
+      </w:r>
+    </w:p>
+    <w:p>
+      <w:pPr>
+        <w:pStyle w:val="Titre3"/>
+      </w:pPr>
+      <w:r>
+        <w:t>Définition (</w:t>
+      </w:r>
+      <w:r>
+        <w:t>représentation graphique différentielle)</w:t>
+      </w:r>
+    </w:p>
+    <w:p>
+      <w:pPr>
+        <w:pStyle w:val="Sansinterligne"/>
+      </w:pPr>
+      <w:r>
+        <w:t>Un histogramme est une représentation graphique o</w:t>
+      </w:r>
+      <w:r>
+        <w:t>ù chaque classe est représenté par un rectangle de base proportionnelle à son amplitude et de surface proportionnelle à sa fréquence. Ainsi la hauteur de la classe n°i</w:t>
+      </w:r>
+      <w:r>
+        <w:t xml:space="preserve"> est</w:t>
+      </w:r>
+      <w:r>
+        <w:t xml:space="preserve"> </w:t>
+      </w:r>
+      <w:r>
+        <w:t>h</w:t>
       </w:r>
       <w:r>
         <w:rPr>
@@ -6180,7 +6314,7 @@
         <w:t>i</w:t>
       </w:r>
       <w:r>
-        <w:t>/a</w:t>
+        <w:t>=f</w:t>
       </w:r>
       <w:r>
         <w:rPr>
@@ -6189,6 +6323,15 @@
         <w:t>i</w:t>
       </w:r>
       <w:r>
+        <w:t>/a</w:t>
+      </w:r>
+      <w:r>
+        <w:rPr>
+          <w:vertAlign w:val="subscript"/>
+        </w:rPr>
+        <w:t>i</w:t>
+      </w:r>
+      <w:r>
         <w:t>.</w:t>
       </w:r>
       <w:r>
@@ -6208,16 +6351,12 @@
       <w:pPr>
         <w:pStyle w:val="Sansinterligne"/>
       </w:pPr>
-      <w:r>
-        <w:br w:type="page"/>
-      </w:r>
     </w:p>
     <w:p>
       <w:pPr>
         <w:pStyle w:val="Titre3"/>
       </w:pPr>
       <w:r>
-        <w:lastRenderedPageBreak/>
         <w:t>Exemple :</w:t>
       </w:r>
     </w:p>
@@ -6362,15 +6501,7 @@
               <w:t xml:space="preserve">i </w:t>
             </w:r>
             <w:r>
-              <w:t>(</w:t>
-            </w:r>
-            <w:proofErr w:type="spellStart"/>
-            <w:r>
-              <w:t>echelle</w:t>
-            </w:r>
-            <w:proofErr w:type="spellEnd"/>
-            <w:r>
-              <w:t xml:space="preserve"> x100)</w:t>
+              <w:t>(echelle x100)</w:t>
             </w:r>
           </w:p>
         </w:tc>
@@ -6873,8 +7004,70 @@
       <w:pPr>
         <w:pStyle w:val="Sansinterligne"/>
       </w:pPr>
-      <w:r>
-        <w:t>Schéma 3</w:t>
+    </w:p>
+    <w:p>
+      <w:pPr>
+        <w:pStyle w:val="Sansinterligne"/>
+      </w:pPr>
+      <w:r>
+        <w:rPr>
+          <w:noProof/>
+        </w:rPr>
+        <w:drawing>
+          <wp:inline distT="0" distB="0" distL="0" distR="0" wp14:anchorId="12D8062E" wp14:editId="40D68E79">
+            <wp:extent cx="3846830" cy="2354580"/>
+            <wp:effectExtent l="0" t="0" r="1270" b="7620"/>
+            <wp:docPr id="34" name="Image 34"/>
+            <wp:cNvGraphicFramePr>
+              <a:graphicFrameLocks xmlns:a="http://schemas.openxmlformats.org/drawingml/2006/main" noChangeAspect="1"/>
+            </wp:cNvGraphicFramePr>
+            <a:graphic xmlns:a="http://schemas.openxmlformats.org/drawingml/2006/main">
+              <a:graphicData uri="http://schemas.openxmlformats.org/drawingml/2006/picture">
+                <pic:pic xmlns:pic="http://schemas.openxmlformats.org/drawingml/2006/picture">
+                  <pic:nvPicPr>
+                    <pic:cNvPr id="1" name=""/>
+                    <pic:cNvPicPr/>
+                  </pic:nvPicPr>
+                  <pic:blipFill rotWithShape="1">
+                    <a:blip r:embed="rId10"/>
+                    <a:srcRect l="27785" t="30345" r="40878" b="35554"/>
+                    <a:stretch/>
+                  </pic:blipFill>
+                  <pic:spPr bwMode="auto">
+                    <a:xfrm>
+                      <a:off x="0" y="0"/>
+                      <a:ext cx="3862212" cy="2363995"/>
+                    </a:xfrm>
+                    <a:prstGeom prst="rect">
+                      <a:avLst/>
+                    </a:prstGeom>
+                    <a:ln>
+                      <a:noFill/>
+                    </a:ln>
+                    <a:extLst>
+                      <a:ext uri="{53640926-AAD7-44D8-BBD7-CCE9431645EC}">
+                        <a14:shadowObscured xmlns:a14="http://schemas.microsoft.com/office/drawing/2010/main"/>
+                      </a:ext>
+                    </a:extLst>
+                  </pic:spPr>
+                </pic:pic>
+              </a:graphicData>
+            </a:graphic>
+          </wp:inline>
+        </w:drawing>
+      </w:r>
+    </w:p>
+    <w:p>
+      <w:pPr>
+        <w:rPr>
+          <w:rFonts w:ascii="Times New Roman" w:eastAsiaTheme="majorEastAsia" w:hAnsi="Times New Roman" w:cstheme="majorBidi"/>
+          <w:color w:val="833C0B" w:themeColor="accent2" w:themeShade="80"/>
+          <w:sz w:val="24"/>
+          <w:szCs w:val="24"/>
+        </w:rPr>
+      </w:pPr>
+      <w:r>
+        <w:br w:type="page"/>
       </w:r>
     </w:p>
     <w:p>
@@ -6882,6 +7075,7 @@
         <w:pStyle w:val="Titre3"/>
       </w:pPr>
       <w:r>
+        <w:lastRenderedPageBreak/>
         <w:t xml:space="preserve">Courbe cumulative </w:t>
       </w:r>
     </w:p>
@@ -6890,7 +7084,51 @@
         <w:pStyle w:val="Sansinterligne"/>
       </w:pPr>
       <w:r>
-        <w:t>Schéma 4</w:t>
+        <w:rPr>
+          <w:noProof/>
+        </w:rPr>
+        <w:drawing>
+          <wp:inline distT="0" distB="0" distL="0" distR="0" wp14:anchorId="074F89FD" wp14:editId="30BB15C0">
+            <wp:extent cx="3413760" cy="2073543"/>
+            <wp:effectExtent l="0" t="0" r="0" b="3175"/>
+            <wp:docPr id="36" name="Image 36"/>
+            <wp:cNvGraphicFramePr>
+              <a:graphicFrameLocks xmlns:a="http://schemas.openxmlformats.org/drawingml/2006/main" noChangeAspect="1"/>
+            </wp:cNvGraphicFramePr>
+            <a:graphic xmlns:a="http://schemas.openxmlformats.org/drawingml/2006/main">
+              <a:graphicData uri="http://schemas.openxmlformats.org/drawingml/2006/picture">
+                <pic:pic xmlns:pic="http://schemas.openxmlformats.org/drawingml/2006/picture">
+                  <pic:nvPicPr>
+                    <pic:cNvPr id="1" name=""/>
+                    <pic:cNvPicPr/>
+                  </pic:nvPicPr>
+                  <pic:blipFill rotWithShape="1">
+                    <a:blip r:embed="rId11"/>
+                    <a:srcRect l="34971" t="41176" r="34072" b="25395"/>
+                    <a:stretch/>
+                  </pic:blipFill>
+                  <pic:spPr bwMode="auto">
+                    <a:xfrm>
+                      <a:off x="0" y="0"/>
+                      <a:ext cx="3422307" cy="2078735"/>
+                    </a:xfrm>
+                    <a:prstGeom prst="rect">
+                      <a:avLst/>
+                    </a:prstGeom>
+                    <a:ln>
+                      <a:noFill/>
+                    </a:ln>
+                    <a:extLst>
+                      <a:ext uri="{53640926-AAD7-44D8-BBD7-CCE9431645EC}">
+                        <a14:shadowObscured xmlns:a14="http://schemas.microsoft.com/office/drawing/2010/main"/>
+                      </a:ext>
+                    </a:extLst>
+                  </pic:spPr>
+                </pic:pic>
+              </a:graphicData>
+            </a:graphic>
+          </wp:inline>
+        </w:drawing>
       </w:r>
     </w:p>
     <w:p>
@@ -6918,11 +7156,9 @@
       <w:pPr>
         <w:pStyle w:val="Titre4"/>
       </w:pPr>
-      <w:proofErr w:type="spellStart"/>
       <w:r>
         <w:t>a.médiane</w:t>
       </w:r>
-      <w:proofErr w:type="spellEnd"/>
     </w:p>
     <w:p>
       <w:pPr>
@@ -6976,15 +7212,7 @@
         </w:numPr>
       </w:pPr>
       <w:r>
-        <w:t xml:space="preserve">(nombre d'enfants par famille) u=2 </w:t>
-      </w:r>
-      <w:proofErr w:type="spellStart"/>
-      <w:r>
-        <w:t>cara</w:t>
-      </w:r>
-      <w:proofErr w:type="spellEnd"/>
-      <w:r>
-        <w:t xml:space="preserve"> (F</w:t>
+        <w:t>(nombre d'enfants par famille) u=2 cara (F</w:t>
       </w:r>
       <w:r>
         <w:rPr>
@@ -7042,22 +7270,247 @@
       <w:pPr>
         <w:pStyle w:val="Sansinterligne"/>
         <w:ind w:left="720"/>
-      </w:pPr>
-      <w:r>
-        <w:t>Schéma 5</w:t>
-      </w:r>
+        <w:rPr>
+          <w:rFonts w:eastAsiaTheme="minorEastAsia"/>
+        </w:rPr>
+      </w:pPr>
+      <m:oMathPara>
+        <m:oMath>
+          <m:r>
+            <w:rPr>
+              <w:rFonts w:ascii="Cambria Math" w:hAnsi="Cambria Math"/>
+            </w:rPr>
+            <m:t>↔</m:t>
+          </m:r>
+          <m:f>
+            <m:fPr>
+              <m:ctrlPr>
+                <w:rPr>
+                  <w:rFonts w:ascii="Cambria Math" w:hAnsi="Cambria Math"/>
+                  <w:i/>
+                </w:rPr>
+              </m:ctrlPr>
+            </m:fPr>
+            <m:num>
+              <m:r>
+                <w:rPr>
+                  <w:rFonts w:ascii="Cambria Math" w:hAnsi="Cambria Math"/>
+                </w:rPr>
+                <m:t>u-1100</m:t>
+              </m:r>
+            </m:num>
+            <m:den>
+              <m:r>
+                <w:rPr>
+                  <w:rFonts w:ascii="Cambria Math" w:hAnsi="Cambria Math"/>
+                </w:rPr>
+                <m:t>0.5-0.421</m:t>
+              </m:r>
+            </m:den>
+          </m:f>
+          <m:r>
+            <w:rPr>
+              <w:rFonts w:ascii="Cambria Math" w:hAnsi="Cambria Math"/>
+            </w:rPr>
+            <m:t>=</m:t>
+          </m:r>
+          <m:f>
+            <m:fPr>
+              <m:ctrlPr>
+                <w:rPr>
+                  <w:rFonts w:ascii="Cambria Math" w:hAnsi="Cambria Math"/>
+                  <w:i/>
+                </w:rPr>
+              </m:ctrlPr>
+            </m:fPr>
+            <m:num>
+              <m:r>
+                <w:rPr>
+                  <w:rFonts w:ascii="Cambria Math" w:hAnsi="Cambria Math"/>
+                </w:rPr>
+                <m:t>1200-1100</m:t>
+              </m:r>
+            </m:num>
+            <m:den>
+              <m:r>
+                <w:rPr>
+                  <w:rFonts w:ascii="Cambria Math" w:hAnsi="Cambria Math"/>
+                </w:rPr>
+                <m:t>0.879-0.421</m:t>
+              </m:r>
+            </m:den>
+          </m:f>
+        </m:oMath>
+      </m:oMathPara>
+    </w:p>
+    <w:p>
+      <w:pPr>
+        <w:pStyle w:val="Sansinterligne"/>
+        <w:ind w:left="720"/>
+        <w:rPr>
+          <w:rFonts w:eastAsiaTheme="minorEastAsia"/>
+        </w:rPr>
+      </w:pPr>
+      <m:oMathPara>
+        <m:oMath>
+          <m:r>
+            <w:rPr>
+              <w:rFonts w:ascii="Cambria Math" w:hAnsi="Cambria Math"/>
+            </w:rPr>
+            <m:t>↔</m:t>
+          </m:r>
+          <m:f>
+            <m:fPr>
+              <m:ctrlPr>
+                <w:rPr>
+                  <w:rFonts w:ascii="Cambria Math" w:hAnsi="Cambria Math"/>
+                  <w:i/>
+                </w:rPr>
+              </m:ctrlPr>
+            </m:fPr>
+            <m:num>
+              <m:r>
+                <w:rPr>
+                  <w:rFonts w:ascii="Cambria Math" w:hAnsi="Cambria Math"/>
+                </w:rPr>
+                <m:t>u-1100</m:t>
+              </m:r>
+            </m:num>
+            <m:den>
+              <m:r>
+                <w:rPr>
+                  <w:rFonts w:ascii="Cambria Math" w:hAnsi="Cambria Math"/>
+                </w:rPr>
+                <m:t>0.079</m:t>
+              </m:r>
+            </m:den>
+          </m:f>
+          <m:r>
+            <w:rPr>
+              <w:rFonts w:ascii="Cambria Math" w:hAnsi="Cambria Math"/>
+            </w:rPr>
+            <m:t>=</m:t>
+          </m:r>
+          <m:f>
+            <m:fPr>
+              <m:ctrlPr>
+                <w:rPr>
+                  <w:rFonts w:ascii="Cambria Math" w:hAnsi="Cambria Math"/>
+                  <w:i/>
+                </w:rPr>
+              </m:ctrlPr>
+            </m:fPr>
+            <m:num>
+              <m:r>
+                <w:rPr>
+                  <w:rFonts w:ascii="Cambria Math" w:hAnsi="Cambria Math"/>
+                </w:rPr>
+                <m:t>100</m:t>
+              </m:r>
+            </m:num>
+            <m:den>
+              <m:r>
+                <w:rPr>
+                  <w:rFonts w:ascii="Cambria Math" w:hAnsi="Cambria Math"/>
+                </w:rPr>
+                <m:t>0.458</m:t>
+              </m:r>
+            </m:den>
+          </m:f>
+        </m:oMath>
+      </m:oMathPara>
+    </w:p>
+    <w:p>
+      <w:pPr>
+        <w:pStyle w:val="Sansinterligne"/>
+        <w:ind w:left="720"/>
+        <w:rPr>
+          <w:rFonts w:eastAsiaTheme="minorEastAsia"/>
+        </w:rPr>
+      </w:pPr>
+      <m:oMathPara>
+        <m:oMath>
+          <m:r>
+            <w:rPr>
+              <w:rFonts w:ascii="Cambria Math" w:eastAsiaTheme="minorEastAsia" w:hAnsi="Cambria Math"/>
+            </w:rPr>
+            <m:t>↔</m:t>
+          </m:r>
+          <m:r>
+            <w:rPr>
+              <w:rFonts w:ascii="Cambria Math" w:eastAsiaTheme="minorEastAsia" w:hAnsi="Cambria Math"/>
+            </w:rPr>
+            <m:t>u-1100=0.079*</m:t>
+          </m:r>
+          <m:f>
+            <m:fPr>
+              <m:ctrlPr>
+                <w:rPr>
+                  <w:rFonts w:ascii="Cambria Math" w:eastAsiaTheme="minorEastAsia" w:hAnsi="Cambria Math"/>
+                  <w:i/>
+                </w:rPr>
+              </m:ctrlPr>
+            </m:fPr>
+            <m:num>
+              <m:r>
+                <w:rPr>
+                  <w:rFonts w:ascii="Cambria Math" w:eastAsiaTheme="minorEastAsia" w:hAnsi="Cambria Math"/>
+                </w:rPr>
+                <m:t>100</m:t>
+              </m:r>
+            </m:num>
+            <m:den>
+              <m:r>
+                <w:rPr>
+                  <w:rFonts w:ascii="Cambria Math" w:eastAsiaTheme="minorEastAsia" w:hAnsi="Cambria Math"/>
+                </w:rPr>
+                <m:t>0.458</m:t>
+              </m:r>
+            </m:den>
+          </m:f>
+          <m:r>
+            <w:rPr>
+              <w:rFonts w:ascii="Cambria Math" w:eastAsiaTheme="minorEastAsia" w:hAnsi="Cambria Math"/>
+            </w:rPr>
+            <m:t>=17.249</m:t>
+          </m:r>
+        </m:oMath>
+      </m:oMathPara>
+    </w:p>
+    <w:p>
+      <w:pPr>
+        <w:pStyle w:val="Sansinterligne"/>
+        <w:ind w:left="720"/>
+        <w:rPr>
+          <w:rFonts w:eastAsiaTheme="minorEastAsia"/>
+          <w:vertAlign w:val="subscript"/>
+        </w:rPr>
+      </w:pPr>
+      <m:oMathPara>
+        <m:oMath>
+          <m:r>
+            <w:rPr>
+              <w:rFonts w:ascii="Cambria Math" w:eastAsiaTheme="minorEastAsia" w:hAnsi="Cambria Math"/>
+              <w:vertAlign w:val="subscript"/>
+            </w:rPr>
+            <m:t>↔</m:t>
+          </m:r>
+          <m:r>
+            <w:rPr>
+              <w:rFonts w:ascii="Cambria Math" w:eastAsiaTheme="minorEastAsia" w:hAnsi="Cambria Math"/>
+              <w:vertAlign w:val="subscript"/>
+            </w:rPr>
+            <m:t>u=1117.249</m:t>
+          </m:r>
+        </m:oMath>
+      </m:oMathPara>
     </w:p>
     <w:p>
       <w:pPr>
         <w:pStyle w:val="Titre4"/>
       </w:pPr>
-      <w:proofErr w:type="spellStart"/>
-      <w:r>
-        <w:t>b.le</w:t>
-      </w:r>
-      <w:proofErr w:type="spellEnd"/>
-      <w:r>
-        <w:t xml:space="preserve"> mode</w:t>
+      <w:r>
+        <w:t>b.le mode</w:t>
       </w:r>
     </w:p>
     <w:p>
@@ -7095,15 +7548,7 @@
         <w:t>éries statistiques peuvent avoir plusieurs modes.</w:t>
       </w:r>
       <w:r>
-        <w:t xml:space="preserve"> Dans le cas continu on parle de classe modale, on veillera cependant a tenir compte de l'amplitude des classe. La classe modale correspond à la </w:t>
-      </w:r>
-      <w:proofErr w:type="spellStart"/>
-      <w:r>
-        <w:t>calsse</w:t>
-      </w:r>
-      <w:proofErr w:type="spellEnd"/>
-      <w:r>
-        <w:t xml:space="preserve"> ayant la plus grande hauteur</w:t>
+        <w:t xml:space="preserve"> Dans le cas continu on parle de classe modale, on veillera cependant a tenir compte de l'amplitude des classe. La classe modale correspond à la calsse ayant la plus grande hauteur</w:t>
       </w:r>
       <w:r>
         <w:t xml:space="preserve"> h</w:t>
@@ -7151,10 +7596,627 @@
       <w:pPr>
         <w:pStyle w:val="Sansinterligne"/>
         <w:ind w:left="720"/>
-      </w:pPr>
-      <w:r>
-        <w:t>Schéma 6</w:t>
-      </w:r>
+        <w:rPr>
+          <w:i/>
+          <w:iCs/>
+        </w:rPr>
+      </w:pPr>
+      <w:r>
+        <w:rPr>
+          <w:i/>
+          <w:iCs/>
+        </w:rPr>
+        <w:t>Equation (M M2)</w:t>
+      </w:r>
+    </w:p>
+    <w:p>
+      <w:pPr>
+        <w:pStyle w:val="Sansinterligne"/>
+        <w:ind w:left="720"/>
+        <w:rPr>
+          <w:rFonts w:eastAsiaTheme="minorEastAsia"/>
+          <w:i/>
+        </w:rPr>
+      </w:pPr>
+      <m:oMathPara>
+        <m:oMath>
+          <m:r>
+            <w:rPr>
+              <w:rFonts w:ascii="Cambria Math" w:hAnsi="Cambria Math"/>
+            </w:rPr>
+            <m:t>a=</m:t>
+          </m:r>
+          <m:f>
+            <m:fPr>
+              <m:ctrlPr>
+                <w:rPr>
+                  <w:rFonts w:ascii="Cambria Math" w:hAnsi="Cambria Math"/>
+                  <w:i/>
+                </w:rPr>
+              </m:ctrlPr>
+            </m:fPr>
+            <m:num>
+              <m:r>
+                <w:rPr>
+                  <w:rFonts w:ascii="Cambria Math" w:hAnsi="Cambria Math"/>
+                </w:rPr>
+                <m:t>0.458-0.235</m:t>
+              </m:r>
+            </m:num>
+            <m:den>
+              <m:r>
+                <w:rPr>
+                  <w:rFonts w:ascii="Cambria Math" w:hAnsi="Cambria Math"/>
+                </w:rPr>
+                <m:t>1200-1100</m:t>
+              </m:r>
+            </m:den>
+          </m:f>
+          <m:r>
+            <w:rPr>
+              <w:rFonts w:ascii="Cambria Math" w:hAnsi="Cambria Math"/>
+            </w:rPr>
+            <m:t>=0.223*</m:t>
+          </m:r>
+          <m:sSup>
+            <m:sSupPr>
+              <m:ctrlPr>
+                <w:rPr>
+                  <w:rFonts w:ascii="Cambria Math" w:hAnsi="Cambria Math"/>
+                  <w:i/>
+                </w:rPr>
+              </m:ctrlPr>
+            </m:sSupPr>
+            <m:e>
+              <m:r>
+                <w:rPr>
+                  <w:rFonts w:ascii="Cambria Math" w:hAnsi="Cambria Math"/>
+                </w:rPr>
+                <m:t>10</m:t>
+              </m:r>
+            </m:e>
+            <m:sup>
+              <m:r>
+                <w:rPr>
+                  <w:rFonts w:ascii="Cambria Math" w:hAnsi="Cambria Math"/>
+                </w:rPr>
+                <m:t>-2</m:t>
+              </m:r>
+            </m:sup>
+          </m:sSup>
+        </m:oMath>
+      </m:oMathPara>
+    </w:p>
+    <w:p>
+      <w:pPr>
+        <w:pStyle w:val="Sansinterligne"/>
+        <w:ind w:left="720"/>
+        <w:rPr>
+          <w:rFonts w:eastAsiaTheme="minorEastAsia"/>
+          <w:i/>
+        </w:rPr>
+      </w:pPr>
+      <m:oMathPara>
+        <m:oMath>
+          <m:r>
+            <w:rPr>
+              <w:rFonts w:ascii="Cambria Math" w:eastAsiaTheme="minorEastAsia" w:hAnsi="Cambria Math"/>
+            </w:rPr>
+            <m:t>b=0.548-0.223*</m:t>
+          </m:r>
+          <m:sSup>
+            <m:sSupPr>
+              <m:ctrlPr>
+                <w:rPr>
+                  <w:rFonts w:ascii="Cambria Math" w:eastAsiaTheme="minorEastAsia" w:hAnsi="Cambria Math"/>
+                  <w:i/>
+                </w:rPr>
+              </m:ctrlPr>
+            </m:sSupPr>
+            <m:e>
+              <m:r>
+                <w:rPr>
+                  <w:rFonts w:ascii="Cambria Math" w:eastAsiaTheme="minorEastAsia" w:hAnsi="Cambria Math"/>
+                </w:rPr>
+                <m:t>10</m:t>
+              </m:r>
+            </m:e>
+            <m:sup>
+              <m:r>
+                <w:rPr>
+                  <w:rFonts w:ascii="Cambria Math" w:eastAsiaTheme="minorEastAsia" w:hAnsi="Cambria Math"/>
+                </w:rPr>
+                <m:t>-2</m:t>
+              </m:r>
+            </m:sup>
+          </m:sSup>
+          <m:r>
+            <w:rPr>
+              <w:rFonts w:ascii="Cambria Math" w:eastAsiaTheme="minorEastAsia" w:hAnsi="Cambria Math"/>
+            </w:rPr>
+            <m:t>*1200=-2.218</m:t>
+          </m:r>
+        </m:oMath>
+      </m:oMathPara>
+    </w:p>
+    <w:p>
+      <w:pPr>
+        <w:pStyle w:val="Sansinterligne"/>
+        <w:ind w:left="720"/>
+        <w:rPr>
+          <w:rFonts w:eastAsiaTheme="minorEastAsia"/>
+          <w:i/>
+        </w:rPr>
+      </w:pPr>
+      <m:oMathPara>
+        <m:oMath>
+          <m:r>
+            <w:rPr>
+              <w:rFonts w:ascii="Cambria Math" w:eastAsiaTheme="minorEastAsia" w:hAnsi="Cambria Math"/>
+            </w:rPr>
+            <m:t>y=0.223*</m:t>
+          </m:r>
+          <m:sSup>
+            <m:sSupPr>
+              <m:ctrlPr>
+                <w:rPr>
+                  <w:rFonts w:ascii="Cambria Math" w:eastAsiaTheme="minorEastAsia" w:hAnsi="Cambria Math"/>
+                  <w:i/>
+                </w:rPr>
+              </m:ctrlPr>
+            </m:sSupPr>
+            <m:e>
+              <m:r>
+                <w:rPr>
+                  <w:rFonts w:ascii="Cambria Math" w:eastAsiaTheme="minorEastAsia" w:hAnsi="Cambria Math"/>
+                </w:rPr>
+                <m:t>10</m:t>
+              </m:r>
+            </m:e>
+            <m:sup>
+              <m:r>
+                <w:rPr>
+                  <w:rFonts w:ascii="Cambria Math" w:eastAsiaTheme="minorEastAsia" w:hAnsi="Cambria Math"/>
+                </w:rPr>
+                <m:t>-2</m:t>
+              </m:r>
+            </m:sup>
+          </m:sSup>
+          <m:r>
+            <w:rPr>
+              <w:rFonts w:ascii="Cambria Math" w:eastAsiaTheme="minorEastAsia" w:hAnsi="Cambria Math"/>
+            </w:rPr>
+            <m:t>x-2.218</m:t>
+          </m:r>
+        </m:oMath>
+      </m:oMathPara>
+    </w:p>
+    <w:p>
+      <w:pPr>
+        <w:pStyle w:val="Sansinterligne"/>
+        <w:rPr>
+          <w:rFonts w:eastAsiaTheme="minorEastAsia"/>
+          <w:i/>
+        </w:rPr>
+      </w:pPr>
+    </w:p>
+    <w:p>
+      <w:pPr>
+        <w:rPr>
+          <w:rFonts w:eastAsiaTheme="minorEastAsia"/>
+          <w:i/>
+        </w:rPr>
+      </w:pPr>
+      <w:r>
+        <w:rPr>
+          <w:rFonts w:eastAsiaTheme="minorEastAsia"/>
+          <w:i/>
+        </w:rPr>
+        <w:br w:type="page"/>
+      </w:r>
+    </w:p>
+    <w:p>
+      <w:pPr>
+        <w:pStyle w:val="Sansinterligne"/>
+        <w:ind w:left="720"/>
+        <w:rPr>
+          <w:rFonts w:eastAsiaTheme="minorEastAsia"/>
+          <w:i/>
+        </w:rPr>
+      </w:pPr>
+      <w:r>
+        <w:rPr>
+          <w:rFonts w:eastAsiaTheme="minorEastAsia"/>
+          <w:i/>
+        </w:rPr>
+        <w:lastRenderedPageBreak/>
+        <w:t>Equation(M3 M4)</w:t>
+      </w:r>
+    </w:p>
+    <w:p>
+      <w:pPr>
+        <w:pStyle w:val="Sansinterligne"/>
+        <w:ind w:left="720"/>
+        <w:rPr>
+          <w:rFonts w:eastAsiaTheme="minorEastAsia"/>
+          <w:i/>
+        </w:rPr>
+      </w:pPr>
+      <m:oMathPara>
+        <m:oMath>
+          <m:r>
+            <w:rPr>
+              <w:rFonts w:ascii="Cambria Math" w:eastAsiaTheme="minorEastAsia" w:hAnsi="Cambria Math"/>
+            </w:rPr>
+            <m:t>a=</m:t>
+          </m:r>
+          <m:f>
+            <m:fPr>
+              <m:ctrlPr>
+                <w:rPr>
+                  <w:rFonts w:ascii="Cambria Math" w:eastAsiaTheme="minorEastAsia" w:hAnsi="Cambria Math"/>
+                  <w:i/>
+                </w:rPr>
+              </m:ctrlPr>
+            </m:fPr>
+            <m:num>
+              <m:r>
+                <w:rPr>
+                  <w:rFonts w:ascii="Cambria Math" w:eastAsiaTheme="minorEastAsia" w:hAnsi="Cambria Math"/>
+                </w:rPr>
+                <m:t>0.05-0.458</m:t>
+              </m:r>
+            </m:num>
+            <m:den>
+              <m:r>
+                <w:rPr>
+                  <w:rFonts w:ascii="Cambria Math" w:eastAsiaTheme="minorEastAsia" w:hAnsi="Cambria Math"/>
+                </w:rPr>
+                <m:t>1200-1100</m:t>
+              </m:r>
+            </m:den>
+          </m:f>
+          <m:r>
+            <w:rPr>
+              <w:rFonts w:ascii="Cambria Math" w:eastAsiaTheme="minorEastAsia" w:hAnsi="Cambria Math"/>
+            </w:rPr>
+            <m:t>=-0.408*</m:t>
+          </m:r>
+          <m:sSup>
+            <m:sSupPr>
+              <m:ctrlPr>
+                <w:rPr>
+                  <w:rFonts w:ascii="Cambria Math" w:eastAsiaTheme="minorEastAsia" w:hAnsi="Cambria Math"/>
+                  <w:i/>
+                </w:rPr>
+              </m:ctrlPr>
+            </m:sSupPr>
+            <m:e>
+              <m:r>
+                <w:rPr>
+                  <w:rFonts w:ascii="Cambria Math" w:eastAsiaTheme="minorEastAsia" w:hAnsi="Cambria Math"/>
+                </w:rPr>
+                <m:t>10</m:t>
+              </m:r>
+            </m:e>
+            <m:sup>
+              <m:r>
+                <w:rPr>
+                  <w:rFonts w:ascii="Cambria Math" w:eastAsiaTheme="minorEastAsia" w:hAnsi="Cambria Math"/>
+                </w:rPr>
+                <m:t>-2</m:t>
+              </m:r>
+            </m:sup>
+          </m:sSup>
+        </m:oMath>
+      </m:oMathPara>
+    </w:p>
+    <w:p>
+      <w:pPr>
+        <w:pStyle w:val="Sansinterligne"/>
+        <w:ind w:left="720"/>
+        <w:rPr>
+          <w:rFonts w:eastAsiaTheme="minorEastAsia"/>
+          <w:i/>
+        </w:rPr>
+      </w:pPr>
+      <m:oMathPara>
+        <m:oMath>
+          <m:r>
+            <w:rPr>
+              <w:rFonts w:ascii="Cambria Math" w:eastAsiaTheme="minorEastAsia" w:hAnsi="Cambria Math"/>
+            </w:rPr>
+            <m:t>b=0.458+0.408*</m:t>
+          </m:r>
+          <m:sSup>
+            <m:sSupPr>
+              <m:ctrlPr>
+                <w:rPr>
+                  <w:rFonts w:ascii="Cambria Math" w:eastAsiaTheme="minorEastAsia" w:hAnsi="Cambria Math"/>
+                  <w:i/>
+                </w:rPr>
+              </m:ctrlPr>
+            </m:sSupPr>
+            <m:e>
+              <m:r>
+                <w:rPr>
+                  <w:rFonts w:ascii="Cambria Math" w:eastAsiaTheme="minorEastAsia" w:hAnsi="Cambria Math"/>
+                </w:rPr>
+                <m:t>10</m:t>
+              </m:r>
+            </m:e>
+            <m:sup>
+              <m:r>
+                <w:rPr>
+                  <w:rFonts w:ascii="Cambria Math" w:eastAsiaTheme="minorEastAsia" w:hAnsi="Cambria Math"/>
+                </w:rPr>
+                <m:t>-2</m:t>
+              </m:r>
+            </m:sup>
+          </m:sSup>
+          <m:r>
+            <w:rPr>
+              <w:rFonts w:ascii="Cambria Math" w:eastAsiaTheme="minorEastAsia" w:hAnsi="Cambria Math"/>
+            </w:rPr>
+            <m:t>*1100=4.946</m:t>
+          </m:r>
+        </m:oMath>
+      </m:oMathPara>
+    </w:p>
+    <w:p>
+      <w:pPr>
+        <w:pStyle w:val="Sansinterligne"/>
+        <w:ind w:left="720"/>
+        <w:rPr>
+          <w:rFonts w:eastAsiaTheme="minorEastAsia"/>
+          <w:i/>
+        </w:rPr>
+      </w:pPr>
+      <m:oMathPara>
+        <m:oMath>
+          <m:r>
+            <w:rPr>
+              <w:rFonts w:ascii="Cambria Math" w:eastAsiaTheme="minorEastAsia" w:hAnsi="Cambria Math"/>
+            </w:rPr>
+            <m:t>y=-0.408*</m:t>
+          </m:r>
+          <m:sSup>
+            <m:sSupPr>
+              <m:ctrlPr>
+                <w:rPr>
+                  <w:rFonts w:ascii="Cambria Math" w:eastAsiaTheme="minorEastAsia" w:hAnsi="Cambria Math"/>
+                  <w:i/>
+                </w:rPr>
+              </m:ctrlPr>
+            </m:sSupPr>
+            <m:e>
+              <m:r>
+                <w:rPr>
+                  <w:rFonts w:ascii="Cambria Math" w:eastAsiaTheme="minorEastAsia" w:hAnsi="Cambria Math"/>
+                </w:rPr>
+                <m:t>10</m:t>
+              </m:r>
+            </m:e>
+            <m:sup>
+              <m:r>
+                <w:rPr>
+                  <w:rFonts w:ascii="Cambria Math" w:eastAsiaTheme="minorEastAsia" w:hAnsi="Cambria Math"/>
+                </w:rPr>
+                <m:t>-2</m:t>
+              </m:r>
+            </m:sup>
+          </m:sSup>
+          <m:r>
+            <w:rPr>
+              <w:rFonts w:ascii="Cambria Math" w:eastAsiaTheme="minorEastAsia" w:hAnsi="Cambria Math"/>
+            </w:rPr>
+            <m:t>x+4.946</m:t>
+          </m:r>
+        </m:oMath>
+      </m:oMathPara>
+    </w:p>
+    <w:p>
+      <w:pPr>
+        <w:pStyle w:val="Sansinterligne"/>
+        <w:ind w:left="720"/>
+        <w:rPr>
+          <w:rFonts w:eastAsiaTheme="minorEastAsia"/>
+          <w:i/>
+        </w:rPr>
+      </w:pPr>
+    </w:p>
+    <w:p>
+      <w:pPr>
+        <w:pStyle w:val="Sansinterligne"/>
+        <w:ind w:left="720"/>
+        <w:rPr>
+          <w:rFonts w:eastAsiaTheme="minorEastAsia"/>
+          <w:i/>
+        </w:rPr>
+      </w:pPr>
+    </w:p>
+    <w:p>
+      <w:pPr>
+        <w:pStyle w:val="Sansinterligne"/>
+        <w:ind w:left="720"/>
+        <w:rPr>
+          <w:rFonts w:eastAsiaTheme="minorEastAsia"/>
+          <w:i/>
+        </w:rPr>
+      </w:pPr>
+      <m:oMathPara>
+        <m:oMath>
+          <m:r>
+            <w:rPr>
+              <w:rFonts w:ascii="Cambria Math" w:eastAsiaTheme="minorEastAsia" w:hAnsi="Cambria Math"/>
+            </w:rPr>
+            <m:t>0.223*</m:t>
+          </m:r>
+          <m:sSup>
+            <m:sSupPr>
+              <m:ctrlPr>
+                <w:rPr>
+                  <w:rFonts w:ascii="Cambria Math" w:eastAsiaTheme="minorEastAsia" w:hAnsi="Cambria Math"/>
+                  <w:i/>
+                </w:rPr>
+              </m:ctrlPr>
+            </m:sSupPr>
+            <m:e>
+              <m:r>
+                <w:rPr>
+                  <w:rFonts w:ascii="Cambria Math" w:eastAsiaTheme="minorEastAsia" w:hAnsi="Cambria Math"/>
+                </w:rPr>
+                <m:t>10</m:t>
+              </m:r>
+            </m:e>
+            <m:sup>
+              <m:r>
+                <w:rPr>
+                  <w:rFonts w:ascii="Cambria Math" w:eastAsiaTheme="minorEastAsia" w:hAnsi="Cambria Math"/>
+                </w:rPr>
+                <m:t>-2</m:t>
+              </m:r>
+            </m:sup>
+          </m:sSup>
+          <m:r>
+            <w:rPr>
+              <w:rFonts w:ascii="Cambria Math" w:eastAsiaTheme="minorEastAsia" w:hAnsi="Cambria Math"/>
+            </w:rPr>
+            <m:t>x-2.218=-0.408*</m:t>
+          </m:r>
+          <m:sSup>
+            <m:sSupPr>
+              <m:ctrlPr>
+                <w:rPr>
+                  <w:rFonts w:ascii="Cambria Math" w:eastAsiaTheme="minorEastAsia" w:hAnsi="Cambria Math"/>
+                  <w:i/>
+                </w:rPr>
+              </m:ctrlPr>
+            </m:sSupPr>
+            <m:e>
+              <m:r>
+                <w:rPr>
+                  <w:rFonts w:ascii="Cambria Math" w:eastAsiaTheme="minorEastAsia" w:hAnsi="Cambria Math"/>
+                </w:rPr>
+                <m:t>10</m:t>
+              </m:r>
+            </m:e>
+            <m:sup>
+              <m:r>
+                <w:rPr>
+                  <w:rFonts w:ascii="Cambria Math" w:eastAsiaTheme="minorEastAsia" w:hAnsi="Cambria Math"/>
+                </w:rPr>
+                <m:t>-2</m:t>
+              </m:r>
+            </m:sup>
+          </m:sSup>
+          <m:r>
+            <w:rPr>
+              <w:rFonts w:ascii="Cambria Math" w:eastAsiaTheme="minorEastAsia" w:hAnsi="Cambria Math"/>
+            </w:rPr>
+            <m:t>x+4.946</m:t>
+          </m:r>
+        </m:oMath>
+      </m:oMathPara>
+    </w:p>
+    <w:p>
+      <w:pPr>
+        <w:pStyle w:val="Sansinterligne"/>
+        <w:ind w:left="720"/>
+        <w:rPr>
+          <w:rFonts w:eastAsiaTheme="minorEastAsia"/>
+          <w:i/>
+          <w:vertAlign w:val="subscript"/>
+        </w:rPr>
+      </w:pPr>
+      <m:oMathPara>
+        <m:oMath>
+          <m:r>
+            <w:rPr>
+              <w:rFonts w:ascii="Cambria Math" w:eastAsiaTheme="minorEastAsia" w:hAnsi="Cambria Math"/>
+              <w:vertAlign w:val="subscript"/>
+            </w:rPr>
+            <m:t>↔x=</m:t>
+          </m:r>
+          <m:f>
+            <m:fPr>
+              <m:ctrlPr>
+                <w:rPr>
+                  <w:rFonts w:ascii="Cambria Math" w:eastAsiaTheme="minorEastAsia" w:hAnsi="Cambria Math"/>
+                  <w:i/>
+                  <w:vertAlign w:val="subscript"/>
+                </w:rPr>
+              </m:ctrlPr>
+            </m:fPr>
+            <m:num>
+              <m:r>
+                <w:rPr>
+                  <w:rFonts w:ascii="Cambria Math" w:eastAsiaTheme="minorEastAsia" w:hAnsi="Cambria Math"/>
+                  <w:vertAlign w:val="subscript"/>
+                </w:rPr>
+                <m:t>7.164</m:t>
+              </m:r>
+            </m:num>
+            <m:den>
+              <m:r>
+                <w:rPr>
+                  <w:rFonts w:ascii="Cambria Math" w:eastAsiaTheme="minorEastAsia" w:hAnsi="Cambria Math"/>
+                  <w:vertAlign w:val="subscript"/>
+                </w:rPr>
+                <m:t>0.631</m:t>
+              </m:r>
+            </m:den>
+          </m:f>
+          <m:r>
+            <w:rPr>
+              <w:rFonts w:ascii="Cambria Math" w:eastAsiaTheme="minorEastAsia" w:hAnsi="Cambria Math"/>
+              <w:vertAlign w:val="subscript"/>
+            </w:rPr>
+            <m:t>*</m:t>
+          </m:r>
+          <m:sSup>
+            <m:sSupPr>
+              <m:ctrlPr>
+                <w:rPr>
+                  <w:rFonts w:ascii="Cambria Math" w:eastAsiaTheme="minorEastAsia" w:hAnsi="Cambria Math"/>
+                  <w:i/>
+                  <w:vertAlign w:val="subscript"/>
+                </w:rPr>
+              </m:ctrlPr>
+            </m:sSupPr>
+            <m:e>
+              <m:r>
+                <w:rPr>
+                  <w:rFonts w:ascii="Cambria Math" w:eastAsiaTheme="minorEastAsia" w:hAnsi="Cambria Math"/>
+                  <w:vertAlign w:val="subscript"/>
+                </w:rPr>
+                <m:t>10</m:t>
+              </m:r>
+            </m:e>
+            <m:sup>
+              <m:r>
+                <w:rPr>
+                  <w:rFonts w:ascii="Cambria Math" w:eastAsiaTheme="minorEastAsia" w:hAnsi="Cambria Math"/>
+                  <w:vertAlign w:val="subscript"/>
+                </w:rPr>
+                <m:t>-2</m:t>
+              </m:r>
+            </m:sup>
+          </m:sSup>
+          <m:r>
+            <w:rPr>
+              <w:rFonts w:ascii="Cambria Math" w:eastAsiaTheme="minorEastAsia" w:hAnsi="Cambria Math"/>
+              <w:vertAlign w:val="subscript"/>
+            </w:rPr>
+            <m:t>=135.34</m:t>
+          </m:r>
+        </m:oMath>
+      </m:oMathPara>
+    </w:p>
+    <w:p>
+      <w:pPr>
+        <w:pStyle w:val="Sansinterligne"/>
+      </w:pPr>
     </w:p>
     <w:p>
       <w:pPr>
@@ -7178,11 +8240,7 @@
         <w:t>1</w:t>
       </w:r>
       <w:r>
-        <w:t>,…,</w:t>
-      </w:r>
-      <w:proofErr w:type="spellStart"/>
-      <w:r>
-        <w:t>x</w:t>
+        <w:t>,…,x</w:t>
       </w:r>
       <w:r>
         <w:rPr>
@@ -7190,7 +8248,6 @@
         </w:rPr>
         <w:t>k</w:t>
       </w:r>
-      <w:proofErr w:type="spellEnd"/>
       <w:r>
         <w:t xml:space="preserve"> avec les effectifs  n</w:t>
       </w:r>
@@ -7201,11 +8258,7 @@
         <w:t>1</w:t>
       </w:r>
       <w:r>
-        <w:t>,…,</w:t>
-      </w:r>
-      <w:proofErr w:type="spellStart"/>
-      <w:r>
-        <w:t>n</w:t>
+        <w:t>,…,n</w:t>
       </w:r>
       <w:r>
         <w:rPr>
@@ -7213,7 +8266,6 @@
         </w:rPr>
         <w:t>k</w:t>
       </w:r>
-      <w:proofErr w:type="spellEnd"/>
       <w:r>
         <w:t xml:space="preserve"> respectivement (avec les fréquences f</w:t>
       </w:r>
@@ -7224,11 +8276,7 @@
         <w:t>1</w:t>
       </w:r>
       <w:r>
-        <w:t>,…,</w:t>
-      </w:r>
-      <w:proofErr w:type="spellStart"/>
-      <w:r>
-        <w:t>f</w:t>
+        <w:t>,…,f</w:t>
       </w:r>
       <w:r>
         <w:rPr>
@@ -7236,7 +8284,6 @@
         </w:rPr>
         <w:t>k</w:t>
       </w:r>
-      <w:proofErr w:type="spellEnd"/>
       <w:r>
         <w:t xml:space="preserve">). alors la moyenne de la variable x est donnée par </w:t>
       </w:r>
@@ -7244,10 +8291,319 @@
     <w:p>
       <w:pPr>
         <w:pStyle w:val="Sansinterligne"/>
-      </w:pPr>
-      <w:r>
-        <w:t>schéma 7</w:t>
-      </w:r>
+        <w:rPr>
+          <w:rFonts w:eastAsiaTheme="minorEastAsia"/>
+        </w:rPr>
+      </w:pPr>
+      <m:oMath>
+        <m:acc>
+          <m:accPr>
+            <m:chr m:val="̅"/>
+            <m:ctrlPr>
+              <w:rPr>
+                <w:rFonts w:ascii="Cambria Math" w:hAnsi="Cambria Math"/>
+                <w:i/>
+              </w:rPr>
+            </m:ctrlPr>
+          </m:accPr>
+          <m:e>
+            <m:r>
+              <w:rPr>
+                <w:rFonts w:ascii="Cambria Math" w:hAnsi="Cambria Math"/>
+              </w:rPr>
+              <m:t>X</m:t>
+            </m:r>
+          </m:e>
+        </m:acc>
+        <m:r>
+          <w:rPr>
+            <w:rFonts w:ascii="Cambria Math" w:hAnsi="Cambria Math"/>
+          </w:rPr>
+          <m:t>=</m:t>
+        </m:r>
+        <m:f>
+          <m:fPr>
+            <m:ctrlPr>
+              <w:rPr>
+                <w:rFonts w:ascii="Cambria Math" w:hAnsi="Cambria Math"/>
+                <w:i/>
+              </w:rPr>
+            </m:ctrlPr>
+          </m:fPr>
+          <m:num>
+            <m:r>
+              <w:rPr>
+                <w:rFonts w:ascii="Cambria Math" w:hAnsi="Cambria Math"/>
+              </w:rPr>
+              <m:t>1</m:t>
+            </m:r>
+          </m:num>
+          <m:den>
+            <m:r>
+              <w:rPr>
+                <w:rFonts w:ascii="Cambria Math" w:hAnsi="Cambria Math"/>
+              </w:rPr>
+              <m:t>n</m:t>
+            </m:r>
+          </m:den>
+        </m:f>
+      </m:oMath>
+      <w:r>
+        <w:rPr>
+          <w:rFonts w:eastAsiaTheme="minorEastAsia"/>
+        </w:rPr>
+        <w:tab/>
+      </w:r>
+      <m:oMath>
+        <m:nary>
+          <m:naryPr>
+            <m:chr m:val="∑"/>
+            <m:limLoc m:val="undOvr"/>
+            <m:ctrlPr>
+              <w:rPr>
+                <w:rFonts w:ascii="Cambria Math" w:eastAsiaTheme="minorEastAsia" w:hAnsi="Cambria Math"/>
+                <w:i/>
+              </w:rPr>
+            </m:ctrlPr>
+          </m:naryPr>
+          <m:sub>
+            <m:r>
+              <w:rPr>
+                <w:rFonts w:ascii="Cambria Math" w:eastAsiaTheme="minorEastAsia" w:hAnsi="Cambria Math"/>
+              </w:rPr>
+              <m:t>i=1</m:t>
+            </m:r>
+          </m:sub>
+          <m:sup>
+            <m:r>
+              <w:rPr>
+                <w:rFonts w:ascii="Cambria Math" w:eastAsiaTheme="minorEastAsia" w:hAnsi="Cambria Math"/>
+              </w:rPr>
+              <m:t>k</m:t>
+            </m:r>
+          </m:sup>
+          <m:e>
+            <m:sSub>
+              <m:sSubPr>
+                <m:ctrlPr>
+                  <w:rPr>
+                    <w:rFonts w:ascii="Cambria Math" w:eastAsiaTheme="minorEastAsia" w:hAnsi="Cambria Math"/>
+                    <w:i/>
+                  </w:rPr>
+                </m:ctrlPr>
+              </m:sSubPr>
+              <m:e>
+                <m:r>
+                  <w:rPr>
+                    <w:rFonts w:ascii="Cambria Math" w:eastAsiaTheme="minorEastAsia" w:hAnsi="Cambria Math"/>
+                  </w:rPr>
+                  <m:t>n</m:t>
+                </m:r>
+              </m:e>
+              <m:sub>
+                <m:r>
+                  <w:rPr>
+                    <w:rFonts w:ascii="Cambria Math" w:eastAsiaTheme="minorEastAsia" w:hAnsi="Cambria Math"/>
+                  </w:rPr>
+                  <m:t>i</m:t>
+                </m:r>
+              </m:sub>
+            </m:sSub>
+            <m:sSub>
+              <m:sSubPr>
+                <m:ctrlPr>
+                  <w:rPr>
+                    <w:rFonts w:ascii="Cambria Math" w:eastAsiaTheme="minorEastAsia" w:hAnsi="Cambria Math"/>
+                    <w:i/>
+                  </w:rPr>
+                </m:ctrlPr>
+              </m:sSubPr>
+              <m:e>
+                <m:r>
+                  <w:rPr>
+                    <w:rFonts w:ascii="Cambria Math" w:eastAsiaTheme="minorEastAsia" w:hAnsi="Cambria Math"/>
+                  </w:rPr>
+                  <m:t>x</m:t>
+                </m:r>
+              </m:e>
+              <m:sub>
+                <m:r>
+                  <w:rPr>
+                    <w:rFonts w:ascii="Cambria Math" w:eastAsiaTheme="minorEastAsia" w:hAnsi="Cambria Math"/>
+                  </w:rPr>
+                  <m:t>i</m:t>
+                </m:r>
+              </m:sub>
+            </m:sSub>
+            <m:r>
+              <w:rPr>
+                <w:rFonts w:ascii="Cambria Math" w:eastAsiaTheme="minorEastAsia" w:hAnsi="Cambria Math"/>
+              </w:rPr>
+              <m:t>=</m:t>
+            </m:r>
+            <m:nary>
+              <m:naryPr>
+                <m:chr m:val="∑"/>
+                <m:limLoc m:val="undOvr"/>
+                <m:ctrlPr>
+                  <w:rPr>
+                    <w:rFonts w:ascii="Cambria Math" w:eastAsiaTheme="minorEastAsia" w:hAnsi="Cambria Math"/>
+                    <w:i/>
+                  </w:rPr>
+                </m:ctrlPr>
+              </m:naryPr>
+              <m:sub>
+                <m:r>
+                  <w:rPr>
+                    <w:rFonts w:ascii="Cambria Math" w:eastAsiaTheme="minorEastAsia" w:hAnsi="Cambria Math"/>
+                  </w:rPr>
+                  <m:t>i=1</m:t>
+                </m:r>
+              </m:sub>
+              <m:sup>
+                <m:r>
+                  <w:rPr>
+                    <w:rFonts w:ascii="Cambria Math" w:eastAsiaTheme="minorEastAsia" w:hAnsi="Cambria Math"/>
+                  </w:rPr>
+                  <m:t>k</m:t>
+                </m:r>
+              </m:sup>
+              <m:e>
+                <m:sSub>
+                  <m:sSubPr>
+                    <m:ctrlPr>
+                      <w:rPr>
+                        <w:rFonts w:ascii="Cambria Math" w:eastAsiaTheme="minorEastAsia" w:hAnsi="Cambria Math"/>
+                        <w:i/>
+                      </w:rPr>
+                    </m:ctrlPr>
+                  </m:sSubPr>
+                  <m:e>
+                    <m:r>
+                      <w:rPr>
+                        <w:rFonts w:ascii="Cambria Math" w:eastAsiaTheme="minorEastAsia" w:hAnsi="Cambria Math"/>
+                      </w:rPr>
+                      <m:t>f</m:t>
+                    </m:r>
+                  </m:e>
+                  <m:sub>
+                    <m:r>
+                      <w:rPr>
+                        <w:rFonts w:ascii="Cambria Math" w:eastAsiaTheme="minorEastAsia" w:hAnsi="Cambria Math"/>
+                      </w:rPr>
+                      <m:t>i</m:t>
+                    </m:r>
+                  </m:sub>
+                </m:sSub>
+                <m:sSub>
+                  <m:sSubPr>
+                    <m:ctrlPr>
+                      <w:rPr>
+                        <w:rFonts w:ascii="Cambria Math" w:eastAsiaTheme="minorEastAsia" w:hAnsi="Cambria Math"/>
+                        <w:i/>
+                      </w:rPr>
+                    </m:ctrlPr>
+                  </m:sSubPr>
+                  <m:e>
+                    <m:r>
+                      <w:rPr>
+                        <w:rFonts w:ascii="Cambria Math" w:eastAsiaTheme="minorEastAsia" w:hAnsi="Cambria Math"/>
+                      </w:rPr>
+                      <m:t>x</m:t>
+                    </m:r>
+                  </m:e>
+                  <m:sub>
+                    <m:r>
+                      <w:rPr>
+                        <w:rFonts w:ascii="Cambria Math" w:eastAsiaTheme="minorEastAsia" w:hAnsi="Cambria Math"/>
+                      </w:rPr>
+                      <m:t>i</m:t>
+                    </m:r>
+                  </m:sub>
+                </m:sSub>
+              </m:e>
+            </m:nary>
+          </m:e>
+        </m:nary>
+      </m:oMath>
+    </w:p>
+    <w:p>
+      <w:pPr>
+        <w:pStyle w:val="Sansinterligne"/>
+        <w:rPr>
+          <w:rFonts w:eastAsiaTheme="minorEastAsia"/>
+        </w:rPr>
+      </w:pPr>
+      <w:r>
+        <w:rPr>
+          <w:rFonts w:eastAsiaTheme="minorEastAsia"/>
+        </w:rPr>
+        <w:t xml:space="preserve">Où </w:t>
+      </w:r>
+      <m:oMath>
+        <m:r>
+          <w:rPr>
+            <w:rFonts w:ascii="Cambria Math" w:eastAsiaTheme="minorEastAsia" w:hAnsi="Cambria Math"/>
+          </w:rPr>
+          <m:t>n=</m:t>
+        </m:r>
+        <m:nary>
+          <m:naryPr>
+            <m:chr m:val="∑"/>
+            <m:limLoc m:val="undOvr"/>
+            <m:ctrlPr>
+              <w:rPr>
+                <w:rFonts w:ascii="Cambria Math" w:eastAsiaTheme="minorEastAsia" w:hAnsi="Cambria Math"/>
+                <w:i/>
+              </w:rPr>
+            </m:ctrlPr>
+          </m:naryPr>
+          <m:sub>
+            <m:r>
+              <w:rPr>
+                <w:rFonts w:ascii="Cambria Math" w:eastAsiaTheme="minorEastAsia" w:hAnsi="Cambria Math"/>
+              </w:rPr>
+              <m:t>i=1</m:t>
+            </m:r>
+          </m:sub>
+          <m:sup>
+            <m:r>
+              <w:rPr>
+                <w:rFonts w:ascii="Cambria Math" w:eastAsiaTheme="minorEastAsia" w:hAnsi="Cambria Math"/>
+              </w:rPr>
+              <m:t>k</m:t>
+            </m:r>
+          </m:sup>
+          <m:e>
+            <m:sSub>
+              <m:sSubPr>
+                <m:ctrlPr>
+                  <w:rPr>
+                    <w:rFonts w:ascii="Cambria Math" w:eastAsiaTheme="minorEastAsia" w:hAnsi="Cambria Math"/>
+                    <w:i/>
+                  </w:rPr>
+                </m:ctrlPr>
+              </m:sSubPr>
+              <m:e>
+                <m:r>
+                  <w:rPr>
+                    <w:rFonts w:ascii="Cambria Math" w:eastAsiaTheme="minorEastAsia" w:hAnsi="Cambria Math"/>
+                  </w:rPr>
+                  <m:t>n</m:t>
+                </m:r>
+              </m:e>
+              <m:sub>
+                <m:r>
+                  <w:rPr>
+                    <w:rFonts w:ascii="Cambria Math" w:eastAsiaTheme="minorEastAsia" w:hAnsi="Cambria Math"/>
+                  </w:rPr>
+                  <m:t>i</m:t>
+                </m:r>
+              </m:sub>
+            </m:sSub>
+          </m:e>
+        </m:nary>
+      </m:oMath>
     </w:p>
     <w:p>
       <w:pPr>
@@ -7260,10 +8616,241 @@
     <w:p>
       <w:pPr>
         <w:pStyle w:val="Sansinterligne"/>
-      </w:pPr>
-      <w:r>
-        <w:t>schéma 8</w:t>
-      </w:r>
+        <w:rPr>
+          <w:rFonts w:eastAsiaTheme="minorEastAsia"/>
+        </w:rPr>
+      </w:pPr>
+      <m:oMath>
+        <m:acc>
+          <m:accPr>
+            <m:chr m:val="̅"/>
+            <m:ctrlPr>
+              <w:rPr>
+                <w:rFonts w:ascii="Cambria Math" w:hAnsi="Cambria Math"/>
+                <w:i/>
+              </w:rPr>
+            </m:ctrlPr>
+          </m:accPr>
+          <m:e>
+            <m:r>
+              <w:rPr>
+                <w:rFonts w:ascii="Cambria Math" w:hAnsi="Cambria Math"/>
+              </w:rPr>
+              <m:t>X</m:t>
+            </m:r>
+          </m:e>
+        </m:acc>
+        <m:r>
+          <w:rPr>
+            <w:rFonts w:ascii="Cambria Math" w:hAnsi="Cambria Math"/>
+          </w:rPr>
+          <m:t>=</m:t>
+        </m:r>
+        <m:f>
+          <m:fPr>
+            <m:ctrlPr>
+              <w:rPr>
+                <w:rFonts w:ascii="Cambria Math" w:hAnsi="Cambria Math"/>
+                <w:i/>
+              </w:rPr>
+            </m:ctrlPr>
+          </m:fPr>
+          <m:num>
+            <m:r>
+              <w:rPr>
+                <w:rFonts w:ascii="Cambria Math" w:hAnsi="Cambria Math"/>
+              </w:rPr>
+              <m:t>1</m:t>
+            </m:r>
+          </m:num>
+          <m:den>
+            <m:r>
+              <w:rPr>
+                <w:rFonts w:ascii="Cambria Math" w:hAnsi="Cambria Math"/>
+              </w:rPr>
+              <m:t>n</m:t>
+            </m:r>
+          </m:den>
+        </m:f>
+      </m:oMath>
+      <w:r>
+        <w:rPr>
+          <w:rFonts w:eastAsiaTheme="minorEastAsia"/>
+        </w:rPr>
+        <w:tab/>
+      </w:r>
+      <m:oMath>
+        <m:nary>
+          <m:naryPr>
+            <m:chr m:val="∑"/>
+            <m:limLoc m:val="undOvr"/>
+            <m:ctrlPr>
+              <w:rPr>
+                <w:rFonts w:ascii="Cambria Math" w:eastAsiaTheme="minorEastAsia" w:hAnsi="Cambria Math"/>
+                <w:i/>
+              </w:rPr>
+            </m:ctrlPr>
+          </m:naryPr>
+          <m:sub>
+            <m:r>
+              <w:rPr>
+                <w:rFonts w:ascii="Cambria Math" w:eastAsiaTheme="minorEastAsia" w:hAnsi="Cambria Math"/>
+              </w:rPr>
+              <m:t>i=1</m:t>
+            </m:r>
+          </m:sub>
+          <m:sup>
+            <m:r>
+              <w:rPr>
+                <w:rFonts w:ascii="Cambria Math" w:eastAsiaTheme="minorEastAsia" w:hAnsi="Cambria Math"/>
+              </w:rPr>
+              <m:t>k</m:t>
+            </m:r>
+          </m:sup>
+          <m:e>
+            <m:sSub>
+              <m:sSubPr>
+                <m:ctrlPr>
+                  <w:rPr>
+                    <w:rFonts w:ascii="Cambria Math" w:eastAsiaTheme="minorEastAsia" w:hAnsi="Cambria Math"/>
+                    <w:i/>
+                  </w:rPr>
+                </m:ctrlPr>
+              </m:sSubPr>
+              <m:e>
+                <m:r>
+                  <w:rPr>
+                    <w:rFonts w:ascii="Cambria Math" w:eastAsiaTheme="minorEastAsia" w:hAnsi="Cambria Math"/>
+                  </w:rPr>
+                  <m:t>n</m:t>
+                </m:r>
+              </m:e>
+              <m:sub>
+                <m:r>
+                  <w:rPr>
+                    <w:rFonts w:ascii="Cambria Math" w:eastAsiaTheme="minorEastAsia" w:hAnsi="Cambria Math"/>
+                  </w:rPr>
+                  <m:t>i</m:t>
+                </m:r>
+              </m:sub>
+            </m:sSub>
+            <m:sSub>
+              <m:sSubPr>
+                <m:ctrlPr>
+                  <w:rPr>
+                    <w:rFonts w:ascii="Cambria Math" w:eastAsiaTheme="minorEastAsia" w:hAnsi="Cambria Math"/>
+                    <w:i/>
+                  </w:rPr>
+                </m:ctrlPr>
+              </m:sSubPr>
+              <m:e>
+                <m:r>
+                  <w:rPr>
+                    <w:rFonts w:ascii="Cambria Math" w:eastAsiaTheme="minorEastAsia" w:hAnsi="Cambria Math"/>
+                  </w:rPr>
+                  <m:t>c</m:t>
+                </m:r>
+              </m:e>
+              <m:sub>
+                <m:r>
+                  <w:rPr>
+                    <w:rFonts w:ascii="Cambria Math" w:eastAsiaTheme="minorEastAsia" w:hAnsi="Cambria Math"/>
+                  </w:rPr>
+                  <m:t>i</m:t>
+                </m:r>
+              </m:sub>
+            </m:sSub>
+            <m:r>
+              <w:rPr>
+                <w:rFonts w:ascii="Cambria Math" w:eastAsiaTheme="minorEastAsia" w:hAnsi="Cambria Math"/>
+              </w:rPr>
+              <m:t>=</m:t>
+            </m:r>
+            <m:nary>
+              <m:naryPr>
+                <m:chr m:val="∑"/>
+                <m:limLoc m:val="undOvr"/>
+                <m:ctrlPr>
+                  <w:rPr>
+                    <w:rFonts w:ascii="Cambria Math" w:eastAsiaTheme="minorEastAsia" w:hAnsi="Cambria Math"/>
+                    <w:i/>
+                  </w:rPr>
+                </m:ctrlPr>
+              </m:naryPr>
+              <m:sub>
+                <m:r>
+                  <w:rPr>
+                    <w:rFonts w:ascii="Cambria Math" w:eastAsiaTheme="minorEastAsia" w:hAnsi="Cambria Math"/>
+                  </w:rPr>
+                  <m:t>i=1</m:t>
+                </m:r>
+              </m:sub>
+              <m:sup>
+                <m:r>
+                  <w:rPr>
+                    <w:rFonts w:ascii="Cambria Math" w:eastAsiaTheme="minorEastAsia" w:hAnsi="Cambria Math"/>
+                  </w:rPr>
+                  <m:t>k</m:t>
+                </m:r>
+              </m:sup>
+              <m:e>
+                <m:sSub>
+                  <m:sSubPr>
+                    <m:ctrlPr>
+                      <w:rPr>
+                        <w:rFonts w:ascii="Cambria Math" w:eastAsiaTheme="minorEastAsia" w:hAnsi="Cambria Math"/>
+                        <w:i/>
+                      </w:rPr>
+                    </m:ctrlPr>
+                  </m:sSubPr>
+                  <m:e>
+                    <m:r>
+                      <w:rPr>
+                        <w:rFonts w:ascii="Cambria Math" w:eastAsiaTheme="minorEastAsia" w:hAnsi="Cambria Math"/>
+                      </w:rPr>
+                      <m:t>f</m:t>
+                    </m:r>
+                  </m:e>
+                  <m:sub>
+                    <m:r>
+                      <w:rPr>
+                        <w:rFonts w:ascii="Cambria Math" w:eastAsiaTheme="minorEastAsia" w:hAnsi="Cambria Math"/>
+                      </w:rPr>
+                      <m:t>i</m:t>
+                    </m:r>
+                  </m:sub>
+                </m:sSub>
+                <m:sSub>
+                  <m:sSubPr>
+                    <m:ctrlPr>
+                      <w:rPr>
+                        <w:rFonts w:ascii="Cambria Math" w:eastAsiaTheme="minorEastAsia" w:hAnsi="Cambria Math"/>
+                        <w:i/>
+                      </w:rPr>
+                    </m:ctrlPr>
+                  </m:sSubPr>
+                  <m:e>
+                    <m:r>
+                      <w:rPr>
+                        <w:rFonts w:ascii="Cambria Math" w:eastAsiaTheme="minorEastAsia" w:hAnsi="Cambria Math"/>
+                      </w:rPr>
+                      <m:t>c</m:t>
+                    </m:r>
+                  </m:e>
+                  <m:sub>
+                    <m:r>
+                      <w:rPr>
+                        <w:rFonts w:ascii="Cambria Math" w:eastAsiaTheme="minorEastAsia" w:hAnsi="Cambria Math"/>
+                      </w:rPr>
+                      <m:t>i</m:t>
+                    </m:r>
+                  </m:sub>
+                </m:sSub>
+              </m:e>
+            </m:nary>
+          </m:e>
+        </m:nary>
+      </m:oMath>
     </w:p>
     <w:p>
       <w:pPr>
@@ -7281,11 +8868,9 @@
       <w:r>
         <w:t xml:space="preserve"> sont les </w:t>
       </w:r>
-      <w:proofErr w:type="spellStart"/>
-      <w:r>
-        <w:t>mileux</w:t>
-      </w:r>
-      <w:proofErr w:type="spellEnd"/>
+      <w:r>
+        <w:t>milieux</w:t>
+      </w:r>
       <w:r>
         <w:t xml:space="preserve"> des classes [e</w:t>
       </w:r>
@@ -7313,7 +8898,10 @@
         <w:pStyle w:val="Titre5"/>
       </w:pPr>
       <w:r>
-        <w:t xml:space="preserve">propriétés </w:t>
+        <w:t>Propriétés</w:t>
+      </w:r>
+      <w:r>
+        <w:t xml:space="preserve"> </w:t>
       </w:r>
     </w:p>
     <w:p>
@@ -7334,13 +8922,8 @@
         <w:ind w:left="720"/>
       </w:pPr>
       <w:r>
-        <w:t>Si on considère la transformation Y=</w:t>
-      </w:r>
-      <w:proofErr w:type="spellStart"/>
-      <w:r>
-        <w:t>aX+b</w:t>
-      </w:r>
-      <w:proofErr w:type="spellEnd"/>
+        <w:t>Si on considère la transformation Y=aX+b</w:t>
+      </w:r>
     </w:p>
     <w:p>
       <w:pPr>
@@ -7350,19 +8933,51 @@
       <w:r>
         <w:t xml:space="preserve">Alors la moyenne de Y est </w:t>
       </w:r>
-      <w:proofErr w:type="spellStart"/>
-      <w:r>
-        <w:t>Ybarre</w:t>
-      </w:r>
-      <w:proofErr w:type="spellEnd"/>
+      <m:oMath>
+        <m:acc>
+          <m:accPr>
+            <m:chr m:val="̅"/>
+            <m:ctrlPr>
+              <w:rPr>
+                <w:rFonts w:ascii="Cambria Math" w:hAnsi="Cambria Math"/>
+                <w:i/>
+              </w:rPr>
+            </m:ctrlPr>
+          </m:accPr>
+          <m:e>
+            <m:r>
+              <w:rPr>
+                <w:rFonts w:ascii="Cambria Math" w:hAnsi="Cambria Math"/>
+              </w:rPr>
+              <m:t>Y</m:t>
+            </m:r>
+          </m:e>
+        </m:acc>
+      </m:oMath>
       <w:r>
         <w:t xml:space="preserve"> = a </w:t>
       </w:r>
-      <w:proofErr w:type="spellStart"/>
-      <w:r>
-        <w:t>Xbarre</w:t>
-      </w:r>
-      <w:proofErr w:type="spellEnd"/>
+      <m:oMath>
+        <m:acc>
+          <m:accPr>
+            <m:chr m:val="̅"/>
+            <m:ctrlPr>
+              <w:rPr>
+                <w:rFonts w:ascii="Cambria Math" w:hAnsi="Cambria Math"/>
+                <w:i/>
+              </w:rPr>
+            </m:ctrlPr>
+          </m:accPr>
+          <m:e>
+            <m:r>
+              <w:rPr>
+                <w:rFonts w:ascii="Cambria Math" w:hAnsi="Cambria Math"/>
+              </w:rPr>
+              <m:t>X</m:t>
+            </m:r>
+          </m:e>
+        </m:acc>
+      </m:oMath>
       <w:r>
         <w:t xml:space="preserve"> +b</w:t>
       </w:r>
@@ -7375,10 +8990,133 @@
           <w:numId w:val="8"/>
         </w:numPr>
       </w:pPr>
-      <w:r>
-        <w:lastRenderedPageBreak/>
-        <w:t>Schéma 9</w:t>
-      </w:r>
+      <m:oMath>
+        <m:nary>
+          <m:naryPr>
+            <m:chr m:val="∑"/>
+            <m:limLoc m:val="undOvr"/>
+            <m:ctrlPr>
+              <w:rPr>
+                <w:rFonts w:ascii="Cambria Math" w:hAnsi="Cambria Math"/>
+                <w:i/>
+              </w:rPr>
+            </m:ctrlPr>
+          </m:naryPr>
+          <m:sub>
+            <m:r>
+              <w:rPr>
+                <w:rFonts w:ascii="Cambria Math" w:hAnsi="Cambria Math"/>
+              </w:rPr>
+              <m:t>i=1</m:t>
+            </m:r>
+          </m:sub>
+          <m:sup>
+            <m:r>
+              <w:rPr>
+                <w:rFonts w:ascii="Cambria Math" w:hAnsi="Cambria Math"/>
+              </w:rPr>
+              <m:t>k</m:t>
+            </m:r>
+          </m:sup>
+          <m:e>
+            <m:sSub>
+              <m:sSubPr>
+                <m:ctrlPr>
+                  <w:rPr>
+                    <w:rFonts w:ascii="Cambria Math" w:hAnsi="Cambria Math"/>
+                    <w:i/>
+                  </w:rPr>
+                </m:ctrlPr>
+              </m:sSubPr>
+              <m:e>
+                <m:r>
+                  <w:rPr>
+                    <w:rFonts w:ascii="Cambria Math" w:hAnsi="Cambria Math"/>
+                  </w:rPr>
+                  <m:t>n</m:t>
+                </m:r>
+              </m:e>
+              <m:sub>
+                <m:r>
+                  <w:rPr>
+                    <w:rFonts w:ascii="Cambria Math" w:hAnsi="Cambria Math"/>
+                  </w:rPr>
+                  <m:t>i</m:t>
+                </m:r>
+              </m:sub>
+            </m:sSub>
+            <m:d>
+              <m:dPr>
+                <m:ctrlPr>
+                  <w:rPr>
+                    <w:rFonts w:ascii="Cambria Math" w:hAnsi="Cambria Math"/>
+                    <w:i/>
+                  </w:rPr>
+                </m:ctrlPr>
+              </m:dPr>
+              <m:e>
+                <m:sSub>
+                  <m:sSubPr>
+                    <m:ctrlPr>
+                      <w:rPr>
+                        <w:rFonts w:ascii="Cambria Math" w:hAnsi="Cambria Math"/>
+                        <w:i/>
+                      </w:rPr>
+                    </m:ctrlPr>
+                  </m:sSubPr>
+                  <m:e>
+                    <m:r>
+                      <w:rPr>
+                        <w:rFonts w:ascii="Cambria Math" w:hAnsi="Cambria Math"/>
+                      </w:rPr>
+                      <m:t>x</m:t>
+                    </m:r>
+                  </m:e>
+                  <m:sub>
+                    <m:r>
+                      <w:rPr>
+                        <w:rFonts w:ascii="Cambria Math" w:hAnsi="Cambria Math"/>
+                      </w:rPr>
+                      <m:t>i</m:t>
+                    </m:r>
+                  </m:sub>
+                </m:sSub>
+                <m:r>
+                  <w:rPr>
+                    <w:rFonts w:ascii="Cambria Math" w:hAnsi="Cambria Math"/>
+                  </w:rPr>
+                  <m:t>-</m:t>
+                </m:r>
+                <m:acc>
+                  <m:accPr>
+                    <m:chr m:val="̅"/>
+                    <m:ctrlPr>
+                      <w:rPr>
+                        <w:rFonts w:ascii="Cambria Math" w:hAnsi="Cambria Math"/>
+                        <w:i/>
+                      </w:rPr>
+                    </m:ctrlPr>
+                  </m:accPr>
+                  <m:e>
+                    <m:r>
+                      <w:rPr>
+                        <w:rFonts w:ascii="Cambria Math" w:hAnsi="Cambria Math"/>
+                      </w:rPr>
+                      <m:t>x</m:t>
+                    </m:r>
+                  </m:e>
+                </m:acc>
+              </m:e>
+            </m:d>
+            <m:r>
+              <w:rPr>
+                <w:rFonts w:ascii="Cambria Math" w:hAnsi="Cambria Math"/>
+              </w:rPr>
+              <m:t>=0</m:t>
+            </m:r>
+          </m:e>
+        </m:nary>
+      </m:oMath>
     </w:p>
     <w:p>
       <w:pPr>
@@ -7388,17 +9126,630 @@
           <w:numId w:val="8"/>
         </w:numPr>
       </w:pPr>
+      <w:r>
+        <w:t xml:space="preserve">Si on définit la fonction </w:t>
+      </w:r>
+    </w:p>
+    <w:p>
+      <w:pPr>
+        <w:pStyle w:val="Sansinterligne"/>
+        <w:ind w:left="720"/>
+        <w:rPr>
+          <w:rFonts w:eastAsiaTheme="minorEastAsia"/>
+        </w:rPr>
+      </w:pPr>
+      <m:oMathPara>
+        <m:oMathParaPr>
+          <m:jc m:val="left"/>
+        </m:oMathParaPr>
+        <m:oMath>
+          <m:r>
+            <w:rPr>
+              <w:rFonts w:ascii="Cambria Math" w:hAnsi="Cambria Math"/>
+            </w:rPr>
+            <m:t>L</m:t>
+          </m:r>
+          <m:d>
+            <m:dPr>
+              <m:ctrlPr>
+                <w:rPr>
+                  <w:rFonts w:ascii="Cambria Math" w:hAnsi="Cambria Math"/>
+                  <w:i/>
+                </w:rPr>
+              </m:ctrlPr>
+            </m:dPr>
+            <m:e>
+              <m:r>
+                <w:rPr>
+                  <w:rFonts w:ascii="Cambria Math" w:hAnsi="Cambria Math"/>
+                </w:rPr>
+                <m:t>c</m:t>
+              </m:r>
+            </m:e>
+          </m:d>
+          <m:r>
+            <w:rPr>
+              <w:rFonts w:ascii="Cambria Math" w:hAnsi="Cambria Math"/>
+            </w:rPr>
+            <m:t>=</m:t>
+          </m:r>
+          <m:nary>
+            <m:naryPr>
+              <m:chr m:val="∑"/>
+              <m:limLoc m:val="undOvr"/>
+              <m:ctrlPr>
+                <w:rPr>
+                  <w:rFonts w:ascii="Cambria Math" w:hAnsi="Cambria Math"/>
+                  <w:i/>
+                </w:rPr>
+              </m:ctrlPr>
+            </m:naryPr>
+            <m:sub>
+              <m:r>
+                <w:rPr>
+                  <w:rFonts w:ascii="Cambria Math" w:hAnsi="Cambria Math"/>
+                </w:rPr>
+                <m:t>i=1</m:t>
+              </m:r>
+            </m:sub>
+            <m:sup>
+              <m:r>
+                <w:rPr>
+                  <w:rFonts w:ascii="Cambria Math" w:hAnsi="Cambria Math"/>
+                </w:rPr>
+                <m:t>k</m:t>
+              </m:r>
+            </m:sup>
+            <m:e>
+              <m:sSub>
+                <m:sSubPr>
+                  <m:ctrlPr>
+                    <w:rPr>
+                      <w:rFonts w:ascii="Cambria Math" w:hAnsi="Cambria Math"/>
+                      <w:i/>
+                    </w:rPr>
+                  </m:ctrlPr>
+                </m:sSubPr>
+                <m:e>
+                  <m:r>
+                    <w:rPr>
+                      <w:rFonts w:ascii="Cambria Math" w:hAnsi="Cambria Math"/>
+                    </w:rPr>
+                    <m:t>n</m:t>
+                  </m:r>
+                </m:e>
+                <m:sub>
+                  <m:r>
+                    <w:rPr>
+                      <w:rFonts w:ascii="Cambria Math" w:hAnsi="Cambria Math"/>
+                    </w:rPr>
+                    <m:t>i</m:t>
+                  </m:r>
+                </m:sub>
+              </m:sSub>
+              <m:sSup>
+                <m:sSupPr>
+                  <m:ctrlPr>
+                    <w:rPr>
+                      <w:rFonts w:ascii="Cambria Math" w:hAnsi="Cambria Math"/>
+                      <w:i/>
+                    </w:rPr>
+                  </m:ctrlPr>
+                </m:sSupPr>
+                <m:e>
+                  <m:d>
+                    <m:dPr>
+                      <m:ctrlPr>
+                        <w:rPr>
+                          <w:rFonts w:ascii="Cambria Math" w:hAnsi="Cambria Math"/>
+                          <w:i/>
+                        </w:rPr>
+                      </m:ctrlPr>
+                    </m:dPr>
+                    <m:e>
+                      <m:sSub>
+                        <m:sSubPr>
+                          <m:ctrlPr>
+                            <w:rPr>
+                              <w:rFonts w:ascii="Cambria Math" w:hAnsi="Cambria Math"/>
+                              <w:i/>
+                            </w:rPr>
+                          </m:ctrlPr>
+                        </m:sSubPr>
+                        <m:e>
+                          <m:r>
+                            <w:rPr>
+                              <w:rFonts w:ascii="Cambria Math" w:hAnsi="Cambria Math"/>
+                            </w:rPr>
+                            <m:t>x</m:t>
+                          </m:r>
+                        </m:e>
+                        <m:sub>
+                          <m:r>
+                            <w:rPr>
+                              <w:rFonts w:ascii="Cambria Math" w:hAnsi="Cambria Math"/>
+                            </w:rPr>
+                            <m:t>i</m:t>
+                          </m:r>
+                        </m:sub>
+                      </m:sSub>
+                      <m:r>
+                        <w:rPr>
+                          <w:rFonts w:ascii="Cambria Math" w:hAnsi="Cambria Math"/>
+                        </w:rPr>
+                        <m:t>-c</m:t>
+                      </m:r>
+                    </m:e>
+                  </m:d>
+                </m:e>
+                <m:sup>
+                  <m:r>
+                    <w:rPr>
+                      <w:rFonts w:ascii="Cambria Math" w:hAnsi="Cambria Math"/>
+                    </w:rPr>
+                    <m:t>2</m:t>
+                  </m:r>
+                </m:sup>
+              </m:sSup>
+            </m:e>
+          </m:nary>
+        </m:oMath>
+      </m:oMathPara>
+    </w:p>
+    <w:p>
+      <w:pPr>
+        <w:pStyle w:val="Sansinterligne"/>
+        <w:ind w:left="720"/>
+      </w:pPr>
+      <w:r>
+        <w:t>Alors L(c) prend son minimum pour c=</w:t>
+      </w:r>
+      <m:oMath>
+        <m:acc>
+          <m:accPr>
+            <m:chr m:val="̅"/>
+            <m:ctrlPr>
+              <w:rPr>
+                <w:rFonts w:ascii="Cambria Math" w:hAnsi="Cambria Math"/>
+                <w:i/>
+              </w:rPr>
+            </m:ctrlPr>
+          </m:accPr>
+          <m:e>
+            <m:r>
+              <w:rPr>
+                <w:rFonts w:ascii="Cambria Math" w:hAnsi="Cambria Math"/>
+              </w:rPr>
+              <m:t>X</m:t>
+            </m:r>
+          </m:e>
+        </m:acc>
+      </m:oMath>
+    </w:p>
+    <w:p>
+      <w:pPr>
+        <w:pStyle w:val="Sansinterligne"/>
+        <w:numPr>
+          <w:ilvl w:val="0"/>
+          <w:numId w:val="8"/>
+        </w:numPr>
+      </w:pPr>
+      <w:r>
+        <w:t>Si P=P</w:t>
+      </w:r>
+      <w:r>
+        <w:rPr>
+          <w:vertAlign w:val="subscript"/>
+        </w:rPr>
+        <w:t>1</w:t>
+      </w:r>
+      <w:r>
+        <w:t>UP</w:t>
+      </w:r>
+      <w:r>
+        <w:rPr>
+          <w:vertAlign w:val="subscript"/>
+        </w:rPr>
+        <w:t>2</w:t>
+      </w:r>
+    </w:p>
+    <w:p>
+      <w:pPr>
+        <w:pStyle w:val="Sansinterligne"/>
+        <w:ind w:left="720"/>
+        <w:rPr>
+          <w:rFonts w:eastAsiaTheme="minorEastAsia"/>
+        </w:rPr>
+      </w:pPr>
+      <w:r>
+        <w:t>Où la moyenne de X sur P</w:t>
+      </w:r>
+      <w:r>
+        <w:rPr>
+          <w:vertAlign w:val="subscript"/>
+        </w:rPr>
+        <w:t>1</w:t>
+      </w:r>
+      <w:r>
+        <w:t xml:space="preserve"> est </w:t>
+      </w:r>
+      <m:oMath>
+        <m:acc>
+          <m:accPr>
+            <m:chr m:val="̅"/>
+            <m:ctrlPr>
+              <w:rPr>
+                <w:rFonts w:ascii="Cambria Math" w:hAnsi="Cambria Math"/>
+                <w:i/>
+              </w:rPr>
+            </m:ctrlPr>
+          </m:accPr>
+          <m:e>
+            <m:r>
+              <w:rPr>
+                <w:rFonts w:ascii="Cambria Math" w:hAnsi="Cambria Math"/>
+              </w:rPr>
+              <m:t>X</m:t>
+            </m:r>
+          </m:e>
+        </m:acc>
+      </m:oMath>
+      <w:r>
+        <w:rPr>
+          <w:rFonts w:eastAsiaTheme="minorEastAsia"/>
+        </w:rPr>
+        <w:t>, et l'effectif est n</w:t>
+      </w:r>
+      <w:r>
+        <w:rPr>
+          <w:rFonts w:eastAsiaTheme="minorEastAsia"/>
+          <w:vertAlign w:val="subscript"/>
+        </w:rPr>
+        <w:t>1</w:t>
+      </w:r>
+      <w:r>
+        <w:rPr>
+          <w:rFonts w:eastAsiaTheme="minorEastAsia"/>
+        </w:rPr>
+        <w:t>; la moyenne de X sur P</w:t>
+      </w:r>
+      <w:r>
+        <w:rPr>
+          <w:rFonts w:eastAsiaTheme="minorEastAsia"/>
+          <w:vertAlign w:val="subscript"/>
+        </w:rPr>
+        <w:t>2</w:t>
+      </w:r>
+      <w:r>
+        <w:rPr>
+          <w:rFonts w:eastAsiaTheme="minorEastAsia"/>
+        </w:rPr>
+        <w:t xml:space="preserve"> est </w:t>
+      </w:r>
+      <m:oMath>
+        <m:acc>
+          <m:accPr>
+            <m:chr m:val="̅"/>
+            <m:ctrlPr>
+              <w:rPr>
+                <w:rFonts w:ascii="Cambria Math" w:eastAsiaTheme="minorEastAsia" w:hAnsi="Cambria Math"/>
+                <w:i/>
+              </w:rPr>
+            </m:ctrlPr>
+          </m:accPr>
+          <m:e>
+            <m:r>
+              <w:rPr>
+                <w:rFonts w:ascii="Cambria Math" w:eastAsiaTheme="minorEastAsia" w:hAnsi="Cambria Math"/>
+              </w:rPr>
+              <m:t>X</m:t>
+            </m:r>
+          </m:e>
+        </m:acc>
+      </m:oMath>
+      <w:r>
+        <w:rPr>
+          <w:rFonts w:eastAsiaTheme="minorEastAsia"/>
+          <w:vertAlign w:val="subscript"/>
+        </w:rPr>
+        <w:t>2</w:t>
+      </w:r>
+      <w:r>
+        <w:rPr>
+          <w:rFonts w:eastAsiaTheme="minorEastAsia"/>
+        </w:rPr>
+        <w:t xml:space="preserve"> et l'effectif de P</w:t>
+      </w:r>
+      <w:r>
+        <w:rPr>
+          <w:rFonts w:eastAsiaTheme="minorEastAsia"/>
+          <w:vertAlign w:val="subscript"/>
+        </w:rPr>
+        <w:t>2</w:t>
+      </w:r>
+      <w:r>
+        <w:rPr>
+          <w:rFonts w:eastAsiaTheme="minorEastAsia"/>
+        </w:rPr>
+        <w:t xml:space="preserve"> est n</w:t>
+      </w:r>
+      <w:r>
+        <w:rPr>
+          <w:rFonts w:eastAsiaTheme="minorEastAsia"/>
+          <w:vertAlign w:val="subscript"/>
+        </w:rPr>
+        <w:t>2</w:t>
+      </w:r>
+      <w:r>
+        <w:rPr>
+          <w:rFonts w:eastAsiaTheme="minorEastAsia"/>
+        </w:rPr>
+        <w:t>, alors la moyenne de X sur P est :</w:t>
+      </w:r>
+    </w:p>
+    <w:p>
+      <w:pPr>
+        <w:pStyle w:val="Sansinterligne"/>
+        <w:ind w:left="720"/>
+      </w:pPr>
+      <m:oMathPara>
+        <m:oMathParaPr>
+          <m:jc m:val="left"/>
+        </m:oMathParaPr>
+        <m:oMath>
+          <m:acc>
+            <m:accPr>
+              <m:chr m:val="̅"/>
+              <m:ctrlPr>
+                <w:rPr>
+                  <w:rFonts w:ascii="Cambria Math" w:hAnsi="Cambria Math"/>
+                  <w:i/>
+                </w:rPr>
+              </m:ctrlPr>
+            </m:accPr>
+            <m:e>
+              <m:r>
+                <w:rPr>
+                  <w:rFonts w:ascii="Cambria Math" w:hAnsi="Cambria Math"/>
+                </w:rPr>
+                <m:t>X</m:t>
+              </m:r>
+            </m:e>
+          </m:acc>
+          <m:r>
+            <w:rPr>
+              <w:rFonts w:ascii="Cambria Math" w:hAnsi="Cambria Math"/>
+            </w:rPr>
+            <m:t>=</m:t>
+          </m:r>
+          <m:f>
+            <m:fPr>
+              <m:ctrlPr>
+                <w:rPr>
+                  <w:rFonts w:ascii="Cambria Math" w:hAnsi="Cambria Math"/>
+                  <w:i/>
+                </w:rPr>
+              </m:ctrlPr>
+            </m:fPr>
+            <m:num>
+              <m:sSub>
+                <m:sSubPr>
+                  <m:ctrlPr>
+                    <w:rPr>
+                      <w:rFonts w:ascii="Cambria Math" w:hAnsi="Cambria Math"/>
+                      <w:i/>
+                    </w:rPr>
+                  </m:ctrlPr>
+                </m:sSubPr>
+                <m:e>
+                  <m:r>
+                    <w:rPr>
+                      <w:rFonts w:ascii="Cambria Math" w:hAnsi="Cambria Math"/>
+                    </w:rPr>
+                    <m:t>n</m:t>
+                  </m:r>
+                </m:e>
+                <m:sub>
+                  <m:r>
+                    <w:rPr>
+                      <w:rFonts w:ascii="Cambria Math" w:hAnsi="Cambria Math"/>
+                    </w:rPr>
+                    <m:t>1</m:t>
+                  </m:r>
+                </m:sub>
+              </m:sSub>
+              <m:r>
+                <w:rPr>
+                  <w:rFonts w:ascii="Cambria Math" w:hAnsi="Cambria Math"/>
+                </w:rPr>
+                <m:t>*</m:t>
+              </m:r>
+              <m:acc>
+                <m:accPr>
+                  <m:chr m:val="̅"/>
+                  <m:ctrlPr>
+                    <w:rPr>
+                      <w:rFonts w:ascii="Cambria Math" w:hAnsi="Cambria Math"/>
+                      <w:i/>
+                    </w:rPr>
+                  </m:ctrlPr>
+                </m:accPr>
+                <m:e>
+                  <m:sSub>
+                    <m:sSubPr>
+                      <m:ctrlPr>
+                        <w:rPr>
+                          <w:rFonts w:ascii="Cambria Math" w:hAnsi="Cambria Math"/>
+                          <w:i/>
+                        </w:rPr>
+                      </m:ctrlPr>
+                    </m:sSubPr>
+                    <m:e>
+                      <m:r>
+                        <w:rPr>
+                          <w:rFonts w:ascii="Cambria Math" w:hAnsi="Cambria Math"/>
+                        </w:rPr>
+                        <m:t>X</m:t>
+                      </m:r>
+                    </m:e>
+                    <m:sub>
+                      <m:r>
+                        <w:rPr>
+                          <w:rFonts w:ascii="Cambria Math" w:hAnsi="Cambria Math"/>
+                        </w:rPr>
+                        <m:t>1</m:t>
+                      </m:r>
+                    </m:sub>
+                  </m:sSub>
+                </m:e>
+              </m:acc>
+              <m:r>
+                <w:rPr>
+                  <w:rFonts w:ascii="Cambria Math" w:hAnsi="Cambria Math"/>
+                </w:rPr>
+                <m:t>+</m:t>
+              </m:r>
+              <m:sSub>
+                <m:sSubPr>
+                  <m:ctrlPr>
+                    <w:rPr>
+                      <w:rFonts w:ascii="Cambria Math" w:hAnsi="Cambria Math"/>
+                      <w:i/>
+                    </w:rPr>
+                  </m:ctrlPr>
+                </m:sSubPr>
+                <m:e>
+                  <m:r>
+                    <w:rPr>
+                      <w:rFonts w:ascii="Cambria Math" w:hAnsi="Cambria Math"/>
+                    </w:rPr>
+                    <m:t>n</m:t>
+                  </m:r>
+                </m:e>
+                <m:sub>
+                  <m:r>
+                    <w:rPr>
+                      <w:rFonts w:ascii="Cambria Math" w:hAnsi="Cambria Math"/>
+                    </w:rPr>
+                    <m:t>2</m:t>
+                  </m:r>
+                </m:sub>
+              </m:sSub>
+              <m:r>
+                <w:rPr>
+                  <w:rFonts w:ascii="Cambria Math" w:hAnsi="Cambria Math"/>
+                </w:rPr>
+                <m:t>*</m:t>
+              </m:r>
+              <m:acc>
+                <m:accPr>
+                  <m:chr m:val="̅"/>
+                  <m:ctrlPr>
+                    <w:rPr>
+                      <w:rFonts w:ascii="Cambria Math" w:hAnsi="Cambria Math"/>
+                      <w:i/>
+                    </w:rPr>
+                  </m:ctrlPr>
+                </m:accPr>
+                <m:e>
+                  <m:sSub>
+                    <m:sSubPr>
+                      <m:ctrlPr>
+                        <w:rPr>
+                          <w:rFonts w:ascii="Cambria Math" w:hAnsi="Cambria Math"/>
+                          <w:i/>
+                        </w:rPr>
+                      </m:ctrlPr>
+                    </m:sSubPr>
+                    <m:e>
+                      <m:r>
+                        <w:rPr>
+                          <w:rFonts w:ascii="Cambria Math" w:hAnsi="Cambria Math"/>
+                        </w:rPr>
+                        <m:t>X</m:t>
+                      </m:r>
+                    </m:e>
+                    <m:sub>
+                      <m:r>
+                        <w:rPr>
+                          <w:rFonts w:ascii="Cambria Math" w:hAnsi="Cambria Math"/>
+                        </w:rPr>
+                        <m:t>2</m:t>
+                      </m:r>
+                    </m:sub>
+                  </m:sSub>
+                </m:e>
+              </m:acc>
+            </m:num>
+            <m:den>
+              <m:sSub>
+                <m:sSubPr>
+                  <m:ctrlPr>
+                    <w:rPr>
+                      <w:rFonts w:ascii="Cambria Math" w:hAnsi="Cambria Math"/>
+                      <w:i/>
+                    </w:rPr>
+                  </m:ctrlPr>
+                </m:sSubPr>
+                <m:e>
+                  <m:r>
+                    <w:rPr>
+                      <w:rFonts w:ascii="Cambria Math" w:hAnsi="Cambria Math"/>
+                    </w:rPr>
+                    <m:t>n</m:t>
+                  </m:r>
+                </m:e>
+                <m:sub>
+                  <m:r>
+                    <w:rPr>
+                      <w:rFonts w:ascii="Cambria Math" w:hAnsi="Cambria Math"/>
+                    </w:rPr>
+                    <m:t>1</m:t>
+                  </m:r>
+                </m:sub>
+              </m:sSub>
+              <m:r>
+                <w:rPr>
+                  <w:rFonts w:ascii="Cambria Math" w:hAnsi="Cambria Math"/>
+                </w:rPr>
+                <m:t>+</m:t>
+              </m:r>
+              <m:sSub>
+                <m:sSubPr>
+                  <m:ctrlPr>
+                    <w:rPr>
+                      <w:rFonts w:ascii="Cambria Math" w:hAnsi="Cambria Math"/>
+                      <w:i/>
+                    </w:rPr>
+                  </m:ctrlPr>
+                </m:sSubPr>
+                <m:e>
+                  <m:r>
+                    <w:rPr>
+                      <w:rFonts w:ascii="Cambria Math" w:hAnsi="Cambria Math"/>
+                    </w:rPr>
+                    <m:t>n</m:t>
+                  </m:r>
+                </m:e>
+                <m:sub>
+                  <m:r>
+                    <w:rPr>
+                      <w:rFonts w:ascii="Cambria Math" w:hAnsi="Cambria Math"/>
+                    </w:rPr>
+                    <m:t>2</m:t>
+                  </m:r>
+                </m:sub>
+              </m:sSub>
+            </m:den>
+          </m:f>
+        </m:oMath>
+      </m:oMathPara>
       <w:bookmarkStart w:id="11" w:name="_GoBack"/>
       <w:bookmarkEnd w:id="11"/>
     </w:p>
-    <w:p>
-      <w:pPr>
-        <w:pStyle w:val="Sansinterligne"/>
-      </w:pPr>
-    </w:p>
     <w:sectPr>
-      <w:headerReference w:type="default" r:id="rId9"/>
-      <w:footerReference w:type="default" r:id="rId10"/>
+      <w:headerReference w:type="default" r:id="rId12"/>
+      <w:footerReference w:type="default" r:id="rId13"/>
       <w:pgSz w:w="11906" w:h="16838"/>
       <w:pgMar w:top="720" w:right="720" w:bottom="720" w:left="720" w:header="708" w:footer="708" w:gutter="0"/>
       <w:pgNumType w:start="0"/>
@@ -9419,7 +11770,7 @@
 </file>
 
 <file path=customXml/itemProps2.xml><?xml version="1.0" encoding="utf-8"?>
-<ds:datastoreItem xmlns:ds="http://schemas.openxmlformats.org/officeDocument/2006/customXml" ds:itemID="{D9CE196A-22FA-489F-8D82-E7C2138E5E6A}">
+<ds:datastoreItem xmlns:ds="http://schemas.openxmlformats.org/officeDocument/2006/customXml" ds:itemID="{C1E9C28D-5CA9-4F6E-BCEF-833E0BF90972}">
   <ds:schemaRefs>
     <ds:schemaRef ds:uri="http://schemas.openxmlformats.org/officeDocument/2006/bibliography"/>
   </ds:schemaRefs>

</xml_diff>